<commit_message>
Continuation du rapport, ajout de la notation O pour BlocManager et ConvertColor.
</commit_message>
<xml_diff>
--- a/Rapport_Lab.docx
+++ b/Rapport_Lab.docx
@@ -698,6 +698,7 @@
           <w:rPr>
             <w:noProof/>
             <w:webHidden/>
+            <w:lang w:val="fr-CA"/>
           </w:rPr>
           <w:tab/>
         </w:r>
@@ -705,6 +706,7 @@
           <w:rPr>
             <w:noProof/>
             <w:webHidden/>
+            <w:lang w:val="fr-CA"/>
           </w:rPr>
           <w:fldChar w:fldCharType="begin"/>
         </w:r>
@@ -712,6 +714,7 @@
           <w:rPr>
             <w:noProof/>
             <w:webHidden/>
+            <w:lang w:val="fr-CA"/>
           </w:rPr>
           <w:instrText xml:space="preserve"> PAGEREF _Toc279480335 \h </w:instrText>
         </w:r>
@@ -719,12 +722,14 @@
           <w:rPr>
             <w:noProof/>
             <w:webHidden/>
+            <w:lang w:val="fr-CA"/>
           </w:rPr>
         </w:r>
         <w:r>
           <w:rPr>
             <w:noProof/>
             <w:webHidden/>
+            <w:lang w:val="fr-CA"/>
           </w:rPr>
           <w:fldChar w:fldCharType="separate"/>
         </w:r>
@@ -732,6 +737,7 @@
           <w:rPr>
             <w:noProof/>
             <w:webHidden/>
+            <w:lang w:val="fr-CA"/>
           </w:rPr>
           <w:t>1</w:t>
         </w:r>
@@ -739,6 +745,7 @@
           <w:rPr>
             <w:noProof/>
             <w:webHidden/>
+            <w:lang w:val="fr-CA"/>
           </w:rPr>
           <w:fldChar w:fldCharType="end"/>
         </w:r>
@@ -771,6 +778,7 @@
           <w:rPr>
             <w:noProof/>
             <w:webHidden/>
+            <w:lang w:val="fr-CA"/>
           </w:rPr>
           <w:tab/>
         </w:r>
@@ -778,6 +786,7 @@
           <w:rPr>
             <w:noProof/>
             <w:webHidden/>
+            <w:lang w:val="fr-CA"/>
           </w:rPr>
           <w:fldChar w:fldCharType="begin"/>
         </w:r>
@@ -785,6 +794,7 @@
           <w:rPr>
             <w:noProof/>
             <w:webHidden/>
+            <w:lang w:val="fr-CA"/>
           </w:rPr>
           <w:instrText xml:space="preserve"> PAGEREF _Toc279480336 \h </w:instrText>
         </w:r>
@@ -792,12 +802,14 @@
           <w:rPr>
             <w:noProof/>
             <w:webHidden/>
+            <w:lang w:val="fr-CA"/>
           </w:rPr>
         </w:r>
         <w:r>
           <w:rPr>
             <w:noProof/>
             <w:webHidden/>
+            <w:lang w:val="fr-CA"/>
           </w:rPr>
           <w:fldChar w:fldCharType="separate"/>
         </w:r>
@@ -805,6 +817,7 @@
           <w:rPr>
             <w:noProof/>
             <w:webHidden/>
+            <w:lang w:val="fr-CA"/>
           </w:rPr>
           <w:t>2</w:t>
         </w:r>
@@ -812,6 +825,7 @@
           <w:rPr>
             <w:noProof/>
             <w:webHidden/>
+            <w:lang w:val="fr-CA"/>
           </w:rPr>
           <w:fldChar w:fldCharType="end"/>
         </w:r>
@@ -841,6 +855,7 @@
           <w:rPr>
             <w:noProof/>
             <w:webHidden/>
+            <w:lang w:val="fr-CA"/>
           </w:rPr>
           <w:tab/>
         </w:r>
@@ -848,6 +863,7 @@
           <w:rPr>
             <w:noProof/>
             <w:webHidden/>
+            <w:lang w:val="fr-CA"/>
           </w:rPr>
           <w:fldChar w:fldCharType="begin"/>
         </w:r>
@@ -855,6 +871,7 @@
           <w:rPr>
             <w:noProof/>
             <w:webHidden/>
+            <w:lang w:val="fr-CA"/>
           </w:rPr>
           <w:instrText xml:space="preserve"> PAGEREF _Toc279480337 \h </w:instrText>
         </w:r>
@@ -862,12 +879,14 @@
           <w:rPr>
             <w:noProof/>
             <w:webHidden/>
+            <w:lang w:val="fr-CA"/>
           </w:rPr>
         </w:r>
         <w:r>
           <w:rPr>
             <w:noProof/>
             <w:webHidden/>
+            <w:lang w:val="fr-CA"/>
           </w:rPr>
           <w:fldChar w:fldCharType="separate"/>
         </w:r>
@@ -875,6 +894,7 @@
           <w:rPr>
             <w:noProof/>
             <w:webHidden/>
+            <w:lang w:val="fr-CA"/>
           </w:rPr>
           <w:t>3</w:t>
         </w:r>
@@ -882,6 +902,7 @@
           <w:rPr>
             <w:noProof/>
             <w:webHidden/>
+            <w:lang w:val="fr-CA"/>
           </w:rPr>
           <w:fldChar w:fldCharType="end"/>
         </w:r>
@@ -911,6 +932,7 @@
           <w:rPr>
             <w:noProof/>
             <w:webHidden/>
+            <w:lang w:val="fr-CA"/>
           </w:rPr>
           <w:tab/>
         </w:r>
@@ -918,6 +940,7 @@
           <w:rPr>
             <w:noProof/>
             <w:webHidden/>
+            <w:lang w:val="fr-CA"/>
           </w:rPr>
           <w:fldChar w:fldCharType="begin"/>
         </w:r>
@@ -925,6 +948,7 @@
           <w:rPr>
             <w:noProof/>
             <w:webHidden/>
+            <w:lang w:val="fr-CA"/>
           </w:rPr>
           <w:instrText xml:space="preserve"> PAGEREF _Toc279480338 \h </w:instrText>
         </w:r>
@@ -932,12 +956,14 @@
           <w:rPr>
             <w:noProof/>
             <w:webHidden/>
+            <w:lang w:val="fr-CA"/>
           </w:rPr>
         </w:r>
         <w:r>
           <w:rPr>
             <w:noProof/>
             <w:webHidden/>
+            <w:lang w:val="fr-CA"/>
           </w:rPr>
           <w:fldChar w:fldCharType="separate"/>
         </w:r>
@@ -945,6 +971,7 @@
           <w:rPr>
             <w:noProof/>
             <w:webHidden/>
+            <w:lang w:val="fr-CA"/>
           </w:rPr>
           <w:t>4</w:t>
         </w:r>
@@ -952,6 +979,7 @@
           <w:rPr>
             <w:noProof/>
             <w:webHidden/>
+            <w:lang w:val="fr-CA"/>
           </w:rPr>
           <w:fldChar w:fldCharType="end"/>
         </w:r>
@@ -981,6 +1009,7 @@
           <w:rPr>
             <w:noProof/>
             <w:webHidden/>
+            <w:lang w:val="fr-CA"/>
           </w:rPr>
           <w:tab/>
         </w:r>
@@ -988,6 +1017,7 @@
           <w:rPr>
             <w:noProof/>
             <w:webHidden/>
+            <w:lang w:val="fr-CA"/>
           </w:rPr>
           <w:fldChar w:fldCharType="begin"/>
         </w:r>
@@ -995,6 +1025,7 @@
           <w:rPr>
             <w:noProof/>
             <w:webHidden/>
+            <w:lang w:val="fr-CA"/>
           </w:rPr>
           <w:instrText xml:space="preserve"> PAGEREF _Toc279480339 \h </w:instrText>
         </w:r>
@@ -1002,12 +1033,14 @@
           <w:rPr>
             <w:noProof/>
             <w:webHidden/>
+            <w:lang w:val="fr-CA"/>
           </w:rPr>
         </w:r>
         <w:r>
           <w:rPr>
             <w:noProof/>
             <w:webHidden/>
+            <w:lang w:val="fr-CA"/>
           </w:rPr>
           <w:fldChar w:fldCharType="separate"/>
         </w:r>
@@ -1015,6 +1048,7 @@
           <w:rPr>
             <w:noProof/>
             <w:webHidden/>
+            <w:lang w:val="fr-CA"/>
           </w:rPr>
           <w:t>5</w:t>
         </w:r>
@@ -1022,6 +1056,7 @@
           <w:rPr>
             <w:noProof/>
             <w:webHidden/>
+            <w:lang w:val="fr-CA"/>
           </w:rPr>
           <w:fldChar w:fldCharType="end"/>
         </w:r>
@@ -1051,6 +1086,7 @@
           <w:rPr>
             <w:noProof/>
             <w:webHidden/>
+            <w:lang w:val="fr-CA"/>
           </w:rPr>
           <w:tab/>
         </w:r>
@@ -1058,6 +1094,7 @@
           <w:rPr>
             <w:noProof/>
             <w:webHidden/>
+            <w:lang w:val="fr-CA"/>
           </w:rPr>
           <w:fldChar w:fldCharType="begin"/>
         </w:r>
@@ -1065,6 +1102,7 @@
           <w:rPr>
             <w:noProof/>
             <w:webHidden/>
+            <w:lang w:val="fr-CA"/>
           </w:rPr>
           <w:instrText xml:space="preserve"> PAGEREF _Toc279480340 \h </w:instrText>
         </w:r>
@@ -1072,12 +1110,14 @@
           <w:rPr>
             <w:noProof/>
             <w:webHidden/>
+            <w:lang w:val="fr-CA"/>
           </w:rPr>
         </w:r>
         <w:r>
           <w:rPr>
             <w:noProof/>
             <w:webHidden/>
+            <w:lang w:val="fr-CA"/>
           </w:rPr>
           <w:fldChar w:fldCharType="separate"/>
         </w:r>
@@ -1085,6 +1125,7 @@
           <w:rPr>
             <w:noProof/>
             <w:webHidden/>
+            <w:lang w:val="fr-CA"/>
           </w:rPr>
           <w:t>6</w:t>
         </w:r>
@@ -1092,6 +1133,7 @@
           <w:rPr>
             <w:noProof/>
             <w:webHidden/>
+            <w:lang w:val="fr-CA"/>
           </w:rPr>
           <w:fldChar w:fldCharType="end"/>
         </w:r>
@@ -1121,6 +1163,7 @@
           <w:rPr>
             <w:noProof/>
             <w:webHidden/>
+            <w:lang w:val="fr-CA"/>
           </w:rPr>
           <w:tab/>
         </w:r>
@@ -1128,6 +1171,7 @@
           <w:rPr>
             <w:noProof/>
             <w:webHidden/>
+            <w:lang w:val="fr-CA"/>
           </w:rPr>
           <w:fldChar w:fldCharType="begin"/>
         </w:r>
@@ -1135,6 +1179,7 @@
           <w:rPr>
             <w:noProof/>
             <w:webHidden/>
+            <w:lang w:val="fr-CA"/>
           </w:rPr>
           <w:instrText xml:space="preserve"> PAGEREF _Toc279480341 \h </w:instrText>
         </w:r>
@@ -1142,12 +1187,14 @@
           <w:rPr>
             <w:noProof/>
             <w:webHidden/>
+            <w:lang w:val="fr-CA"/>
           </w:rPr>
         </w:r>
         <w:r>
           <w:rPr>
             <w:noProof/>
             <w:webHidden/>
+            <w:lang w:val="fr-CA"/>
           </w:rPr>
           <w:fldChar w:fldCharType="separate"/>
         </w:r>
@@ -1155,6 +1202,7 @@
           <w:rPr>
             <w:noProof/>
             <w:webHidden/>
+            <w:lang w:val="fr-CA"/>
           </w:rPr>
           <w:t>7</w:t>
         </w:r>
@@ -1162,6 +1210,7 @@
           <w:rPr>
             <w:noProof/>
             <w:webHidden/>
+            <w:lang w:val="fr-CA"/>
           </w:rPr>
           <w:fldChar w:fldCharType="end"/>
         </w:r>
@@ -1191,6 +1240,7 @@
           <w:rPr>
             <w:noProof/>
             <w:webHidden/>
+            <w:lang w:val="fr-CA"/>
           </w:rPr>
           <w:tab/>
         </w:r>
@@ -1198,6 +1248,7 @@
           <w:rPr>
             <w:noProof/>
             <w:webHidden/>
+            <w:lang w:val="fr-CA"/>
           </w:rPr>
           <w:fldChar w:fldCharType="begin"/>
         </w:r>
@@ -1205,6 +1256,7 @@
           <w:rPr>
             <w:noProof/>
             <w:webHidden/>
+            <w:lang w:val="fr-CA"/>
           </w:rPr>
           <w:instrText xml:space="preserve"> PAGEREF _Toc279480342 \h </w:instrText>
         </w:r>
@@ -1212,12 +1264,14 @@
           <w:rPr>
             <w:noProof/>
             <w:webHidden/>
+            <w:lang w:val="fr-CA"/>
           </w:rPr>
         </w:r>
         <w:r>
           <w:rPr>
             <w:noProof/>
             <w:webHidden/>
+            <w:lang w:val="fr-CA"/>
           </w:rPr>
           <w:fldChar w:fldCharType="separate"/>
         </w:r>
@@ -1225,6 +1279,7 @@
           <w:rPr>
             <w:noProof/>
             <w:webHidden/>
+            <w:lang w:val="fr-CA"/>
           </w:rPr>
           <w:t>1</w:t>
         </w:r>
@@ -1232,6 +1287,7 @@
           <w:rPr>
             <w:noProof/>
             <w:webHidden/>
+            <w:lang w:val="fr-CA"/>
           </w:rPr>
           <w:fldChar w:fldCharType="end"/>
         </w:r>
@@ -1878,21 +1934,21 @@
           <w:color w:val="FF0000"/>
           <w:lang w:val="fr-CA"/>
         </w:rPr>
-        <w:t xml:space="preserve">Plusieurs possibilités ont été envisagées afin de répondre aux </w:t>
-      </w:r>
-      <w:r>
-        <w:rPr>
-          <w:color w:val="FF0000"/>
-          <w:lang w:val="fr-CA"/>
-        </w:rPr>
-        <w:t>demandes</w:t>
-      </w:r>
-      <w:r>
-        <w:rPr>
-          <w:color w:val="FF0000"/>
-          <w:lang w:val="fr-CA"/>
-        </w:rPr>
-        <w:t xml:space="preserve">. </w:t>
+        <w:t xml:space="preserve">Plusieurs </w:t>
+      </w:r>
+      <w:r>
+        <w:rPr>
+          <w:color w:val="FF0000"/>
+          <w:lang w:val="fr-CA"/>
+        </w:rPr>
+        <w:t>questions ont été soulevées pendant la phase de conception.</w:t>
+      </w:r>
+      <w:r>
+        <w:rPr>
+          <w:color w:val="FF0000"/>
+          <w:lang w:val="fr-CA"/>
+        </w:rPr>
+        <w:t xml:space="preserve"> </w:t>
       </w:r>
     </w:p>
     <w:p>
@@ -1914,8 +1970,119 @@
           <w:color w:val="FF0000"/>
           <w:lang w:val="fr-CA"/>
         </w:rPr>
-        <w:t>Utiliser une méthode de séparation en bloc différente de celle proposée par le document de lab.</w:t>
-      </w:r>
+        <w:t>Comment faire la séparation en b</w:t>
+      </w:r>
+      <w:r>
+        <w:rPr>
+          <w:color w:val="FF0000"/>
+          <w:lang w:val="fr-CA"/>
+        </w:rPr>
+        <w:t>loc</w:t>
+      </w:r>
+      <w:r>
+        <w:rPr>
+          <w:color w:val="FF0000"/>
+          <w:lang w:val="fr-CA"/>
+        </w:rPr>
+        <w:t>s</w:t>
+      </w:r>
+      <w:r>
+        <w:rPr>
+          <w:color w:val="FF0000"/>
+          <w:lang w:val="fr-CA"/>
+        </w:rPr>
+        <w:t xml:space="preserve"> ?</w:t>
+      </w:r>
+    </w:p>
+    <w:p>
+      <w:pPr>
+        <w:pStyle w:val="Paragraphedeliste"/>
+        <w:spacing w:before="100" w:beforeAutospacing="1" w:after="100" w:afterAutospacing="1"/>
+        <w:jc w:val="both"/>
+        <w:rPr>
+          <w:color w:val="FF0000"/>
+          <w:lang w:val="fr-CA"/>
+        </w:rPr>
+      </w:pPr>
+    </w:p>
+    <w:p>
+      <w:pPr>
+        <w:pStyle w:val="Paragraphedeliste"/>
+        <w:spacing w:before="100" w:beforeAutospacing="1" w:after="100" w:afterAutospacing="1"/>
+        <w:jc w:val="both"/>
+        <w:rPr>
+          <w:color w:val="FF0000"/>
+          <w:lang w:val="fr-CA"/>
+        </w:rPr>
+      </w:pPr>
+      <w:r>
+        <w:rPr>
+          <w:color w:val="FF0000"/>
+          <w:lang w:val="fr-CA"/>
+        </w:rPr>
+        <w:t xml:space="preserve">Deux approches ont été envisagées pour la séparation de l’image en bloc. La première consiste à faire une liste </w:t>
+      </w:r>
+      <w:r>
+        <w:rPr>
+          <w:color w:val="FF0000"/>
+          <w:lang w:val="fr-CA"/>
+        </w:rPr>
+        <w:t xml:space="preserve">chaînée </w:t>
+      </w:r>
+      <w:r>
+        <w:rPr>
+          <w:color w:val="FF0000"/>
+          <w:lang w:val="fr-CA"/>
+        </w:rPr>
+        <w:t>de tableaux tridimensionnels de dimensions 8X8 (Blocs) à l’aide de plusieurs boucles de lecture sur le tableau de l’image au format YUV</w:t>
+      </w:r>
+      <w:r>
+        <w:rPr>
+          <w:color w:val="FF0000"/>
+          <w:lang w:val="fr-CA"/>
+        </w:rPr>
+        <w:t xml:space="preserve">.  Cette méthode permet d’ajouter dynamiquement des blocs à une liste </w:t>
+      </w:r>
+      <w:r>
+        <w:rPr>
+          <w:color w:val="FF0000"/>
+          <w:lang w:val="fr-CA"/>
+        </w:rPr>
+        <w:t>et garde le code simple, mais demande du temps à exécuter dû aux boucles imbriquées.</w:t>
+      </w:r>
+    </w:p>
+    <w:p>
+      <w:pPr>
+        <w:pStyle w:val="Paragraphedeliste"/>
+        <w:spacing w:before="100" w:beforeAutospacing="1" w:after="100" w:afterAutospacing="1"/>
+        <w:jc w:val="both"/>
+        <w:rPr>
+          <w:color w:val="FF0000"/>
+          <w:lang w:val="fr-CA"/>
+        </w:rPr>
+      </w:pPr>
+    </w:p>
+    <w:p>
+      <w:pPr>
+        <w:pStyle w:val="Paragraphedeliste"/>
+        <w:spacing w:before="100" w:beforeAutospacing="1" w:after="100" w:afterAutospacing="1"/>
+        <w:jc w:val="both"/>
+        <w:rPr>
+          <w:color w:val="FF0000"/>
+          <w:lang w:val="fr-CA"/>
+        </w:rPr>
+      </w:pPr>
+    </w:p>
+    <w:p>
+      <w:pPr>
+        <w:pStyle w:val="Paragraphedeliste"/>
+        <w:spacing w:before="100" w:beforeAutospacing="1" w:after="100" w:afterAutospacing="1"/>
+        <w:jc w:val="both"/>
+        <w:rPr>
+          <w:color w:val="FF0000"/>
+          <w:lang w:val="fr-CA"/>
+        </w:rPr>
+      </w:pPr>
     </w:p>
     <w:p>
       <w:pPr>
@@ -1927,9 +2094,24 @@
         <w:spacing w:before="100" w:beforeAutospacing="1" w:after="100" w:afterAutospacing="1"/>
         <w:jc w:val="both"/>
         <w:rPr>
-          <w:lang w:val="fr-CA"/>
-        </w:rPr>
-      </w:pPr>
+          <w:color w:val="FF0000"/>
+          <w:lang w:val="fr-CA"/>
+        </w:rPr>
+      </w:pPr>
+      <w:r>
+        <w:rPr>
+          <w:color w:val="FF0000"/>
+          <w:lang w:val="fr-CA"/>
+        </w:rPr>
+        <w:t>Comment tester l’application et avec quel degré de précision</w:t>
+      </w:r>
+      <w:r>
+        <w:rPr>
+          <w:color w:val="FF0000"/>
+          <w:lang w:val="fr-CA"/>
+        </w:rPr>
+        <w:t>?</w:t>
+      </w:r>
     </w:p>
     <w:p>
       <w:pPr>
@@ -1937,6 +2119,7 @@
         <w:spacing w:before="100" w:beforeAutospacing="1" w:after="100" w:afterAutospacing="1"/>
         <w:jc w:val="both"/>
         <w:rPr>
+          <w:color w:val="FF0000"/>
           <w:lang w:val="fr-CA"/>
         </w:rPr>
       </w:pPr>
@@ -1947,9 +2130,66 @@
         <w:spacing w:before="100" w:beforeAutospacing="1" w:after="100" w:afterAutospacing="1"/>
         <w:jc w:val="both"/>
         <w:rPr>
-          <w:lang w:val="fr-CA"/>
-        </w:rPr>
-      </w:pPr>
+          <w:color w:val="FF0000"/>
+          <w:lang w:val="fr-CA"/>
+        </w:rPr>
+      </w:pPr>
+      <w:r>
+        <w:rPr>
+          <w:color w:val="FF0000"/>
+          <w:lang w:val="fr-CA"/>
+        </w:rPr>
+        <w:t xml:space="preserve">Comme suggéré dans l’énoncé du projet, l’utilisation de JUnit permet de valider les valeurs obtenues dans les fonctions des différentes classes </w:t>
+      </w:r>
+      <w:r>
+        <w:rPr>
+          <w:color w:val="FF0000"/>
+          <w:lang w:val="fr-CA"/>
+        </w:rPr>
+        <w:t xml:space="preserve">et il a été </w:t>
+      </w:r>
+      <w:r>
+        <w:rPr>
+          <w:color w:val="FF0000"/>
+          <w:lang w:val="fr-CA"/>
+        </w:rPr>
+        <w:t>envisagé</w:t>
+      </w:r>
+      <w:r>
+        <w:rPr>
+          <w:color w:val="FF0000"/>
+          <w:lang w:val="fr-CA"/>
+        </w:rPr>
+        <w:t xml:space="preserve"> d’en faire pour, uniquement, </w:t>
+      </w:r>
+      <w:r>
+        <w:rPr>
+          <w:color w:val="FF0000"/>
+          <w:lang w:val="fr-CA"/>
+        </w:rPr>
+        <w:t>les classes</w:t>
+      </w:r>
+      <w:r>
+        <w:rPr>
+          <w:color w:val="FF0000"/>
+          <w:lang w:val="fr-CA"/>
+        </w:rPr>
+        <w:t xml:space="preserve"> </w:t>
+      </w:r>
+      <w:r>
+        <w:rPr>
+          <w:color w:val="FF0000"/>
+          <w:lang w:val="fr-CA"/>
+        </w:rPr>
+        <w:t xml:space="preserve">suggérées soit ConvertColor, BlocManager et DCTManager. </w:t>
+      </w:r>
+      <w:r>
+        <w:rPr>
+          <w:color w:val="FF0000"/>
+          <w:lang w:val="fr-CA"/>
+        </w:rPr>
+        <w:t xml:space="preserve">Cette solution, bien que testant les éléments principaux de l’application, reste incomplète. C’est pourquoi il a été envisagé de faire une classe de test pour chacune des classes du programme, main comprit, ce qui permettrait de faire des tests plus complets, mais exigerait beaucoup plus de temps et ne serait pas forcément nécessaire. </w:t>
+      </w:r>
     </w:p>
     <w:p>
       <w:pPr>
@@ -1957,503 +2197,640 @@
         <w:spacing w:before="100" w:beforeAutospacing="1" w:after="100" w:afterAutospacing="1"/>
         <w:jc w:val="both"/>
         <w:rPr>
-          <w:lang w:val="fr-CA"/>
-        </w:rPr>
-      </w:pPr>
-    </w:p>
-    <w:p>
-      <w:pPr>
-        <w:pStyle w:val="Titre1"/>
-        <w:rPr>
-          <w:rFonts w:ascii="Times New Roman" w:hAnsi="Times New Roman" w:cs="Times New Roman"/>
-          <w:lang w:val="fr-CA"/>
-        </w:rPr>
-      </w:pPr>
-      <w:bookmarkStart w:id="2" w:name="_Toc279480337"/>
-      <w:r>
-        <w:rPr>
-          <w:rFonts w:ascii="Times New Roman" w:hAnsi="Times New Roman" w:cs="Times New Roman"/>
-          <w:lang w:val="fr-CA"/>
-        </w:rPr>
-        <w:t xml:space="preserve">3. </w:t>
-      </w:r>
-      <w:r>
-        <w:rPr>
-          <w:rFonts w:ascii="Times New Roman" w:hAnsi="Times New Roman" w:cs="Times New Roman"/>
-          <w:lang w:val="fr-CA"/>
-        </w:rPr>
-        <w:t xml:space="preserve"> </w:t>
-      </w:r>
-      <w:r>
-        <w:rPr>
-          <w:rFonts w:ascii="Times New Roman" w:hAnsi="Times New Roman" w:cs="Times New Roman"/>
-          <w:lang w:val="fr-CA"/>
-        </w:rPr>
-        <w:t>Implémentation</w:t>
-      </w:r>
-      <w:bookmarkEnd w:id="2"/>
-    </w:p>
-    <w:p>
-      <w:pPr>
+          <w:color w:val="FF0000"/>
+          <w:lang w:val="fr-CA"/>
+        </w:rPr>
+      </w:pPr>
+    </w:p>
+    <w:p>
+      <w:pPr>
+        <w:pStyle w:val="Paragraphedeliste"/>
         <w:spacing w:before="100" w:beforeAutospacing="1" w:after="100" w:afterAutospacing="1"/>
         <w:jc w:val="both"/>
         <w:rPr>
-          <w:lang w:val="fr-CA"/>
-        </w:rPr>
-      </w:pPr>
-      <w:r>
-        <w:rPr>
-          <w:lang w:val="fr-CA"/>
-        </w:rPr>
-        <w:t xml:space="preserve">Pour réaliser l’application </w:t>
-      </w:r>
-      <w:r>
-        <w:rPr>
-          <w:lang w:val="fr-CA"/>
-        </w:rPr>
-        <w:t>résolvant</w:t>
-      </w:r>
-      <w:r>
-        <w:rPr>
-          <w:lang w:val="fr-CA"/>
-        </w:rPr>
-        <w:t xml:space="preserve"> la problématique, plu</w:t>
-      </w:r>
-      <w:r>
-        <w:rPr>
-          <w:lang w:val="fr-CA"/>
-        </w:rPr>
-        <w:t xml:space="preserve">sieurs classes ont été ajoutées ou </w:t>
-      </w:r>
-      <w:r>
-        <w:rPr>
-          <w:lang w:val="fr-CA"/>
-        </w:rPr>
-        <w:t>implémentées au cadre de développement U</w:t>
-      </w:r>
-      <w:r>
-        <w:rPr>
-          <w:lang w:val="fr-CA"/>
-        </w:rPr>
-        <w:t>nreal Networks Solver.</w:t>
-      </w:r>
-    </w:p>
-    <w:p>
-      <w:pPr>
+          <w:color w:val="FF0000"/>
+          <w:lang w:val="fr-CA"/>
+        </w:rPr>
+      </w:pPr>
+    </w:p>
+    <w:p>
+      <w:pPr>
+        <w:pStyle w:val="Paragraphedeliste"/>
         <w:spacing w:before="100" w:beforeAutospacing="1" w:after="100" w:afterAutospacing="1"/>
         <w:jc w:val="both"/>
         <w:rPr>
-          <w:lang w:val="fr-CA"/>
-        </w:rPr>
-      </w:pPr>
-      <w:r>
-        <w:rPr>
-          <w:lang w:val="fr-CA"/>
-        </w:rPr>
-        <w:t xml:space="preserve">Premièrement, une classe Data a été ajoutée afin de conserver les informations obtenues par la lecture du fichier texte d’information. </w:t>
-      </w:r>
-      <w:r>
-        <w:rPr>
-          <w:lang w:val="fr-CA"/>
-        </w:rPr>
-        <w:t xml:space="preserve">Augmentant ainsi la cohésion en évitant de faire plusieurs lectures du fichier d’informations durant le </w:t>
-      </w:r>
-      <w:r>
-        <w:rPr>
-          <w:lang w:val="fr-CA"/>
-        </w:rPr>
-        <w:t xml:space="preserve">calcul de la solution à </w:t>
-      </w:r>
-      <w:r>
-        <w:rPr>
-          <w:lang w:val="fr-CA"/>
-        </w:rPr>
-        <w:t xml:space="preserve">la problématique. </w:t>
-      </w:r>
-      <w:r>
-        <w:rPr>
-          <w:lang w:val="fr-CA"/>
-        </w:rPr>
-        <w:t xml:space="preserve">Cette classe contient 4 méthodes, getNbSommet(), getValInf(), getDepart() et getLinks(). </w:t>
-      </w:r>
-    </w:p>
-    <w:p>
-      <w:pPr>
+          <w:color w:val="FF0000"/>
+          <w:lang w:val="fr-CA"/>
+        </w:rPr>
+      </w:pPr>
+    </w:p>
+    <w:p>
+      <w:pPr>
+        <w:pStyle w:val="Paragraphedeliste"/>
         <w:spacing w:before="100" w:beforeAutospacing="1" w:after="100" w:afterAutospacing="1"/>
         <w:jc w:val="both"/>
         <w:rPr>
-          <w:lang w:val="fr-CA"/>
-        </w:rPr>
-      </w:pPr>
-      <w:r>
-        <w:rPr>
-          <w:lang w:val="fr-CA"/>
-        </w:rPr>
-        <w:t>Ensuite la classe ConcreteParser</w:t>
-      </w:r>
-      <w:r>
-        <w:rPr>
-          <w:lang w:val="fr-CA"/>
-        </w:rPr>
-        <w:t>,</w:t>
-      </w:r>
-      <w:r>
-        <w:rPr>
-          <w:lang w:val="fr-CA"/>
-        </w:rPr>
-        <w:t xml:space="preserve"> héritant de Parser</w:t>
-      </w:r>
-      <w:r>
-        <w:rPr>
-          <w:lang w:val="fr-CA"/>
-        </w:rPr>
-        <w:t>,</w:t>
-      </w:r>
-      <w:r>
-        <w:rPr>
-          <w:lang w:val="fr-CA"/>
-        </w:rPr>
-        <w:t xml:space="preserve"> a été implémentée. </w:t>
-      </w:r>
-      <w:r>
-        <w:rPr>
-          <w:lang w:val="fr-CA"/>
-        </w:rPr>
-        <w:t>Puisqu’</w:t>
-      </w:r>
-      <w:r>
-        <w:rPr>
-          <w:lang w:val="fr-CA"/>
-        </w:rPr>
-        <w:t>obtenir le nombre de lignes contenues par un fichier sans en faire la lecture préalablement</w:t>
-      </w:r>
-      <w:r>
-        <w:rPr>
-          <w:lang w:val="fr-CA"/>
-        </w:rPr>
-        <w:t xml:space="preserve"> n’est pas possible</w:t>
-      </w:r>
-      <w:r>
-        <w:rPr>
-          <w:lang w:val="fr-CA"/>
-        </w:rPr>
-        <w:t>, il a été décidé de faire une première boucle</w:t>
-      </w:r>
-      <w:r>
-        <w:rPr>
-          <w:lang w:val="fr-CA"/>
-        </w:rPr>
-        <w:t xml:space="preserve"> de lecture du fichier pour obtenir cette information.  Ce faisant, cela permet de vérifier si la dernière ligne du fichier comprenant le symbole $ signifiant la fin du fichier et d’ainsi vérifier la validité</w:t>
-      </w:r>
-      <w:r>
-        <w:rPr>
-          <w:lang w:val="fr-CA"/>
-        </w:rPr>
-        <w:t xml:space="preserve"> du fichier, é</w:t>
-      </w:r>
-      <w:r>
-        <w:rPr>
-          <w:lang w:val="fr-CA"/>
-        </w:rPr>
-        <w:t xml:space="preserve">vitant ainsi de le parcourir entièrement pour rien. </w:t>
-      </w:r>
-      <w:r>
-        <w:rPr>
-          <w:lang w:val="fr-CA"/>
-        </w:rPr>
-        <w:t xml:space="preserve">De plus, cela permet de créer un tableau ayant une taille correspondant au nombre </w:t>
-      </w:r>
-      <w:r>
-        <w:rPr>
-          <w:lang w:val="fr-CA"/>
-        </w:rPr>
-        <w:t>exact</w:t>
-      </w:r>
-      <w:r>
-        <w:rPr>
-          <w:lang w:val="fr-CA"/>
-        </w:rPr>
-        <w:t xml:space="preserve"> d’éléments du fichier et de faciliter l’obtention et l’enregistrement des informations du fichier. </w:t>
-      </w:r>
-    </w:p>
-    <w:p>
-      <w:pPr>
+          <w:color w:val="FF0000"/>
+          <w:lang w:val="fr-CA"/>
+        </w:rPr>
+      </w:pPr>
+    </w:p>
+    <w:p>
+      <w:pPr>
+        <w:pStyle w:val="Paragraphedeliste"/>
         <w:spacing w:before="100" w:beforeAutospacing="1" w:after="100" w:afterAutospacing="1"/>
         <w:jc w:val="both"/>
         <w:rPr>
-          <w:lang w:val="fr-CA"/>
-        </w:rPr>
-      </w:pPr>
-      <w:r>
-        <w:rPr>
-          <w:lang w:val="fr-CA"/>
-        </w:rPr>
-        <w:t xml:space="preserve">Par après, une classe PathList </w:t>
-      </w:r>
-      <w:r>
-        <w:rPr>
-          <w:lang w:val="fr-CA"/>
-        </w:rPr>
-        <w:t>a été créée pour conserver une liste de solution</w:t>
-      </w:r>
-      <w:r>
-        <w:rPr>
-          <w:lang w:val="fr-CA"/>
-        </w:rPr>
-        <w:t>s</w:t>
-      </w:r>
-      <w:r>
-        <w:rPr>
-          <w:lang w:val="fr-CA"/>
-        </w:rPr>
-        <w:t>. Cette façon de faire étant plus flexible et permettant l’ajout dynamique de solution</w:t>
-      </w:r>
-      <w:r>
-        <w:rPr>
-          <w:lang w:val="fr-CA"/>
-        </w:rPr>
-        <w:t>s</w:t>
-      </w:r>
-      <w:r>
-        <w:rPr>
-          <w:lang w:val="fr-CA"/>
-        </w:rPr>
-        <w:t xml:space="preserve"> évite de</w:t>
-      </w:r>
-      <w:r>
-        <w:rPr>
-          <w:lang w:val="fr-CA"/>
-        </w:rPr>
-        <w:t xml:space="preserve"> devoir</w:t>
-      </w:r>
-      <w:r>
-        <w:rPr>
-          <w:lang w:val="fr-CA"/>
-        </w:rPr>
-        <w:t xml:space="preserve"> connaître préalablement le nombre de solution que</w:t>
-      </w:r>
-      <w:r>
-        <w:rPr>
-          <w:lang w:val="fr-CA"/>
-        </w:rPr>
-        <w:t xml:space="preserve"> contiendra le fichier final</w:t>
-      </w:r>
-      <w:r>
-        <w:rPr>
-          <w:lang w:val="fr-CA"/>
-        </w:rPr>
-        <w:t xml:space="preserve">. Ainsi, si l’on veut les parcourir plus tard ou ajouter des manipulations sur ces listes de chemins, leur accès en est facilité et ne nécessite pas de changement majeur de la classe PathList. </w:t>
-      </w:r>
-      <w:r>
-        <w:rPr>
-          <w:lang w:val="fr-CA"/>
-        </w:rPr>
-        <w:t>Cette classe contient 3 méthodes, addPath(List&lt;Integer&gt; path), getPath(int index) et pathCount().</w:t>
-      </w:r>
-    </w:p>
-    <w:p>
-      <w:pPr>
+          <w:color w:val="FF0000"/>
+          <w:lang w:val="fr-CA"/>
+        </w:rPr>
+      </w:pPr>
+    </w:p>
+    <w:p>
+      <w:pPr>
+        <w:pStyle w:val="Paragraphedeliste"/>
         <w:spacing w:before="100" w:beforeAutospacing="1" w:after="100" w:afterAutospacing="1"/>
         <w:jc w:val="both"/>
         <w:rPr>
-          <w:lang w:val="fr-CA"/>
-        </w:rPr>
-      </w:pPr>
-      <w:r>
-        <w:rPr>
-          <w:lang w:val="fr-CA"/>
-        </w:rPr>
-        <w:lastRenderedPageBreak/>
-        <w:t>Vient</w:t>
-      </w:r>
-      <w:r>
-        <w:rPr>
-          <w:lang w:val="fr-CA"/>
-        </w:rPr>
-        <w:t xml:space="preserve"> ensuite l’implémentation de la classe ConcreteSolver dont le but est de </w:t>
-      </w:r>
-      <w:r>
-        <w:rPr>
-          <w:lang w:val="fr-CA"/>
-        </w:rPr>
-        <w:t>résoudre</w:t>
-      </w:r>
-      <w:r>
-        <w:rPr>
-          <w:lang w:val="fr-CA"/>
-        </w:rPr>
-        <w:t xml:space="preserve"> la problématique à partir des informations </w:t>
-      </w:r>
-      <w:r>
-        <w:rPr>
-          <w:lang w:val="fr-CA"/>
-        </w:rPr>
-        <w:t>emmagasinées</w:t>
-      </w:r>
-      <w:r>
-        <w:rPr>
-          <w:lang w:val="fr-CA"/>
-        </w:rPr>
-        <w:t xml:space="preserve"> dans la classe Data. </w:t>
-      </w:r>
-      <w:r>
-        <w:rPr>
-          <w:lang w:val="fr-CA"/>
-        </w:rPr>
-        <w:t xml:space="preserve">On commence par vérifier si le nœud est fait et si c’est celui de départ, pour ensuite appeler la fonction récursive </w:t>
-      </w:r>
-      <w:r>
-        <w:rPr>
-          <w:lang w:val="fr-CA"/>
-        </w:rPr>
-        <w:t xml:space="preserve">recursion(Data data, int node, List&lt;Integer&gt; path) </w:t>
-      </w:r>
-      <w:r>
-        <w:rPr>
-          <w:lang w:val="fr-CA"/>
-        </w:rPr>
-        <w:t>qui s’</w:t>
-      </w:r>
-      <w:r>
-        <w:rPr>
-          <w:lang w:val="fr-CA"/>
-        </w:rPr>
-        <w:t>appellera</w:t>
-      </w:r>
-      <w:r>
-        <w:rPr>
-          <w:lang w:val="fr-CA"/>
-        </w:rPr>
-        <w:t xml:space="preserve"> autant de fois que nécessaire, c'est-à-dire tant que tous les nœuds n’ont pas été parcourus et qu’on n’est pas revenu au nœud de départ</w:t>
-      </w:r>
-      <w:r>
-        <w:rPr>
-          <w:lang w:val="fr-CA"/>
-        </w:rPr>
-        <w:t xml:space="preserve"> ou qu’il n’y a pas de chemin possible à partir de là où nous sommes </w:t>
-      </w:r>
-      <w:r>
-        <w:rPr>
-          <w:lang w:val="fr-CA"/>
-        </w:rPr>
-        <w:t>rendus</w:t>
-      </w:r>
-      <w:r>
-        <w:rPr>
-          <w:lang w:val="fr-CA"/>
-        </w:rPr>
-        <w:t>. Quand un chemin est trouvé, il est ajouté la liste de solution</w:t>
-      </w:r>
-      <w:r>
-        <w:rPr>
-          <w:lang w:val="fr-CA"/>
-        </w:rPr>
-        <w:t>s</w:t>
-      </w:r>
-      <w:r>
-        <w:rPr>
-          <w:lang w:val="fr-CA"/>
-        </w:rPr>
-        <w:t xml:space="preserve"> (list.addPath(path)). </w:t>
-      </w:r>
-    </w:p>
-    <w:p>
-      <w:pPr>
+          <w:color w:val="FF0000"/>
+          <w:lang w:val="fr-CA"/>
+        </w:rPr>
+      </w:pPr>
+    </w:p>
+    <w:p>
+      <w:pPr>
+        <w:pStyle w:val="Paragraphedeliste"/>
         <w:spacing w:before="100" w:beforeAutospacing="1" w:after="100" w:afterAutospacing="1"/>
         <w:jc w:val="both"/>
         <w:rPr>
+          <w:color w:val="FF0000"/>
+          <w:lang w:val="fr-CA"/>
+        </w:rPr>
+      </w:pPr>
+    </w:p>
+    <w:p>
+      <w:pPr>
+        <w:pStyle w:val="Paragraphedeliste"/>
+        <w:spacing w:before="100" w:beforeAutospacing="1" w:after="100" w:afterAutospacing="1"/>
+        <w:jc w:val="both"/>
+        <w:rPr>
+          <w:color w:val="FF0000"/>
+          <w:lang w:val="fr-CA"/>
+        </w:rPr>
+      </w:pPr>
+    </w:p>
+    <w:p>
+      <w:pPr>
+        <w:pStyle w:val="Paragraphedeliste"/>
+        <w:spacing w:before="100" w:beforeAutospacing="1" w:after="100" w:afterAutospacing="1"/>
+        <w:jc w:val="both"/>
+        <w:rPr>
+          <w:lang w:val="fr-CA"/>
+        </w:rPr>
+      </w:pPr>
+    </w:p>
+    <w:p>
+      <w:pPr>
+        <w:pStyle w:val="Paragraphedeliste"/>
+        <w:spacing w:before="100" w:beforeAutospacing="1" w:after="100" w:afterAutospacing="1"/>
+        <w:jc w:val="both"/>
+        <w:rPr>
+          <w:lang w:val="fr-CA"/>
+        </w:rPr>
+      </w:pPr>
+    </w:p>
+    <w:p>
+      <w:pPr>
+        <w:pStyle w:val="Paragraphedeliste"/>
+        <w:spacing w:before="100" w:beforeAutospacing="1" w:after="100" w:afterAutospacing="1"/>
+        <w:jc w:val="both"/>
+        <w:rPr>
+          <w:lang w:val="fr-CA"/>
+        </w:rPr>
+      </w:pPr>
+    </w:p>
+    <w:p>
+      <w:pPr>
+        <w:pStyle w:val="Titre1"/>
+        <w:rPr>
+          <w:rFonts w:ascii="Times New Roman" w:hAnsi="Times New Roman" w:cs="Times New Roman"/>
+          <w:color w:val="FF0000"/>
+          <w:lang w:val="fr-CA"/>
+        </w:rPr>
+      </w:pPr>
+      <w:bookmarkStart w:id="2" w:name="_Toc279480337"/>
+      <w:r>
+        <w:rPr>
+          <w:rFonts w:ascii="Times New Roman" w:hAnsi="Times New Roman" w:cs="Times New Roman"/>
+          <w:color w:val="FF0000"/>
+          <w:lang w:val="fr-CA"/>
+        </w:rPr>
+        <w:lastRenderedPageBreak/>
+        <w:t xml:space="preserve">3. </w:t>
+      </w:r>
+      <w:r>
+        <w:rPr>
+          <w:rFonts w:ascii="Times New Roman" w:hAnsi="Times New Roman" w:cs="Times New Roman"/>
+          <w:color w:val="FF0000"/>
+          <w:lang w:val="fr-CA"/>
+        </w:rPr>
+        <w:t xml:space="preserve"> </w:t>
+      </w:r>
+      <w:r>
+        <w:rPr>
+          <w:rFonts w:ascii="Times New Roman" w:hAnsi="Times New Roman" w:cs="Times New Roman"/>
+          <w:color w:val="FF0000"/>
+          <w:lang w:val="fr-CA"/>
+        </w:rPr>
+        <w:t>Implémentation</w:t>
+      </w:r>
+      <w:bookmarkEnd w:id="2"/>
+    </w:p>
+    <w:p>
+      <w:pPr>
+        <w:spacing w:before="100" w:beforeAutospacing="1" w:after="100" w:afterAutospacing="1"/>
+        <w:jc w:val="both"/>
+        <w:rPr>
+          <w:color w:val="FF0000"/>
+          <w:lang w:val="fr-CA"/>
+        </w:rPr>
+      </w:pPr>
+      <w:r>
+        <w:rPr>
+          <w:color w:val="FF0000"/>
+          <w:lang w:val="fr-CA"/>
+        </w:rPr>
+        <w:t xml:space="preserve">Pour réaliser l’application </w:t>
+      </w:r>
+      <w:r>
+        <w:rPr>
+          <w:color w:val="FF0000"/>
+          <w:lang w:val="fr-CA"/>
+        </w:rPr>
+        <w:t>résolvant</w:t>
+      </w:r>
+      <w:r>
+        <w:rPr>
+          <w:color w:val="FF0000"/>
+          <w:lang w:val="fr-CA"/>
+        </w:rPr>
+        <w:t xml:space="preserve"> la problématique, plu</w:t>
+      </w:r>
+      <w:r>
+        <w:rPr>
+          <w:color w:val="FF0000"/>
+          <w:lang w:val="fr-CA"/>
+        </w:rPr>
+        <w:t xml:space="preserve">sieurs classes ont été ajoutées ou </w:t>
+      </w:r>
+      <w:r>
+        <w:rPr>
+          <w:color w:val="FF0000"/>
+          <w:lang w:val="fr-CA"/>
+        </w:rPr>
+        <w:t xml:space="preserve">implémentées au cadre de développement </w:t>
+      </w:r>
+      <w:r>
+        <w:rPr>
+          <w:color w:val="FF0000"/>
+          <w:lang w:val="fr-CA"/>
+        </w:rPr>
+        <w:t>Squeeze Light Media Codec</w:t>
+      </w:r>
+      <w:r>
+        <w:rPr>
+          <w:color w:val="FF0000"/>
+          <w:lang w:val="fr-CA"/>
+        </w:rPr>
+        <w:t>.</w:t>
+      </w:r>
+    </w:p>
+    <w:p>
+      <w:pPr>
+        <w:spacing w:before="100" w:beforeAutospacing="1" w:after="100" w:afterAutospacing="1"/>
+        <w:jc w:val="both"/>
+        <w:rPr>
+          <w:color w:val="FF0000"/>
+          <w:lang w:val="fr-CA"/>
+        </w:rPr>
+      </w:pPr>
+      <w:r>
+        <w:rPr>
+          <w:color w:val="FF0000"/>
+          <w:lang w:val="fr-CA"/>
+        </w:rPr>
+        <w:t xml:space="preserve">Premièrement, </w:t>
+      </w:r>
+      <w:r>
+        <w:rPr>
+          <w:color w:val="FF0000"/>
+          <w:lang w:val="fr-CA"/>
+        </w:rPr>
+        <w:t>une classe ConvertColor a été ajoutée afin de pouvoir convertir l’image au format YUV au moment de la compression et en RGB au moment de la décompression et contient deux méthodes : convertRGBToYUV() et convertYUVToRGB(). La première méthode reçoit en paramètre le tableau tridimensionnel (l’image) lue par le PPMReaderWriter</w:t>
+      </w:r>
+      <w:r>
+        <w:rPr>
+          <w:color w:val="FF0000"/>
+          <w:lang w:val="fr-CA"/>
+        </w:rPr>
+        <w:t xml:space="preserve">, puis boucle sur le tableau pour convertir les valeurs RGB vers YUV et retourne un autre tableau tridimensionnel des nouvelles valeurs. La deuxième reçoit un tableau de couleur YUV reconstitué par la classe BlocManager et retourne un tableau des valeurs convertie en RGB et normalise les valeurs entre 0 et 255. </w:t>
+      </w:r>
+    </w:p>
+    <w:p>
+      <w:pPr>
+        <w:spacing w:before="100" w:beforeAutospacing="1" w:after="100" w:afterAutospacing="1"/>
+        <w:jc w:val="both"/>
+        <w:rPr>
+          <w:color w:val="FF0000"/>
+          <w:lang w:val="fr-CA"/>
+        </w:rPr>
+      </w:pPr>
+      <w:r>
+        <w:rPr>
+          <w:color w:val="FF0000"/>
+          <w:lang w:val="fr-CA"/>
+        </w:rPr>
+        <w:t xml:space="preserve">Ensuite la </w:t>
+      </w:r>
+      <w:r>
+        <w:rPr>
+          <w:color w:val="FF0000"/>
+          <w:lang w:val="fr-CA"/>
+        </w:rPr>
+        <w:t xml:space="preserve">classe BlocManager </w:t>
+      </w:r>
+      <w:r>
+        <w:rPr>
+          <w:color w:val="FF0000"/>
+          <w:lang w:val="fr-CA"/>
+        </w:rPr>
+        <w:t>a été implémentée</w:t>
+      </w:r>
+      <w:r>
+        <w:rPr>
+          <w:color w:val="FF0000"/>
+          <w:lang w:val="fr-CA"/>
+        </w:rPr>
+        <w:t xml:space="preserve"> et contient une méthode split() qui sépare l’image en bloc 8x8</w:t>
+      </w:r>
+      <w:r>
+        <w:rPr>
+          <w:color w:val="FF0000"/>
+          <w:lang w:val="fr-CA"/>
+        </w:rPr>
+        <w:t xml:space="preserve"> provenant de ConvertColor</w:t>
+      </w:r>
+      <w:r>
+        <w:rPr>
+          <w:color w:val="FF0000"/>
+          <w:lang w:val="fr-CA"/>
+        </w:rPr>
+        <w:t xml:space="preserve"> et une méthode merge() qui reconstitue les blocs en un seul tableau à 3 dimensions. </w:t>
+      </w:r>
+      <w:r>
+        <w:rPr>
+          <w:color w:val="FF0000"/>
+          <w:lang w:val="fr-CA"/>
+        </w:rPr>
+        <w:t xml:space="preserve"> </w:t>
+      </w:r>
+      <w:r>
+        <w:rPr>
+          <w:color w:val="FF0000"/>
+          <w:lang w:val="fr-CA"/>
+        </w:rPr>
+        <w:t xml:space="preserve">Pour la séparation en bloc,  5 boucles imbriquées se charge de lire le tableau et de le subdiviser en tableaux 8x8, ces tableaux sont ensuite ajoutés à une liste chaînée qui facilite la circulation et la manipulation individuelle des blocs et offre plus de flexibilité qu’un tableau de tableau statique. </w:t>
+      </w:r>
+    </w:p>
+    <w:p>
+      <w:pPr>
+        <w:spacing w:before="100" w:beforeAutospacing="1" w:after="100" w:afterAutospacing="1"/>
+        <w:jc w:val="both"/>
+        <w:rPr>
+          <w:color w:val="FF0000"/>
+          <w:lang w:val="fr-CA"/>
+        </w:rPr>
+      </w:pPr>
+      <w:r>
+        <w:rPr>
+          <w:color w:val="FF0000"/>
+          <w:lang w:val="fr-CA"/>
+        </w:rPr>
+        <w:t xml:space="preserve">Puis, le DCTManager a été ajouté afin de pouvoir obtenir une représentation </w:t>
+      </w:r>
+      <w:r>
+        <w:rPr>
+          <w:color w:val="FF0000"/>
+          <w:lang w:val="fr-CA"/>
+        </w:rPr>
+        <w:t>séquentielle</w:t>
+      </w:r>
+      <w:r>
+        <w:rPr>
+          <w:color w:val="FF0000"/>
+          <w:lang w:val="fr-CA"/>
+        </w:rPr>
+        <w:t xml:space="preserve"> des pixels. Cette classe contient une méthode DCT() qui s’occupe de calculer les coefficients </w:t>
+      </w:r>
+      <w:r>
+        <w:rPr>
+          <w:color w:val="FF0000"/>
+          <w:lang w:val="fr-CA"/>
+        </w:rPr>
+        <w:t xml:space="preserve">à partir de la liste de blocs du BlocManager </w:t>
+      </w:r>
+      <w:r>
+        <w:rPr>
+          <w:color w:val="FF0000"/>
+          <w:lang w:val="fr-CA"/>
+        </w:rPr>
+        <w:t>et une méthode iDCT qui se charge d</w:t>
+      </w:r>
+      <w:r>
+        <w:rPr>
+          <w:color w:val="FF0000"/>
+          <w:lang w:val="fr-CA"/>
+        </w:rPr>
+        <w:t>e faire la manipulation inverse à partir de la liste de bloc provenant de Quantification.</w:t>
+      </w:r>
+      <w:r>
+        <w:rPr>
+          <w:color w:val="FF0000"/>
+          <w:lang w:val="fr-CA"/>
+        </w:rPr>
+        <w:t xml:space="preserve"> La première méthode fait une double boucle pour obtenir une liste de cosinus nécessaire au calcul des coefficients, puis enchaîne sur cinq boucles imbriquées qui multiplient chaque éléments du tableau passé en paramètre avec le cosinus correspondant, applique les formules fournies dans la documentation et ajoute les coefficients obtenues dans la liste chaînées des coefficients. La seconde méthode fait la même double boucle pour les cosinus pour ensuite faire le calcul inverse du DCT. </w:t>
+      </w:r>
+    </w:p>
+    <w:p>
+      <w:pPr>
+        <w:spacing w:before="100" w:beforeAutospacing="1" w:after="100" w:afterAutospacing="1"/>
+        <w:jc w:val="both"/>
+        <w:rPr>
+          <w:color w:val="FF0000"/>
+          <w:lang w:val="fr-CA"/>
+        </w:rPr>
+      </w:pPr>
+      <w:r>
+        <w:rPr>
+          <w:color w:val="FF0000"/>
+          <w:lang w:val="fr-CA"/>
+        </w:rPr>
+        <w:t>&gt;&gt;&gt;&gt;&gt;&gt;&gt;&gt;Rendu ici pour ajouter plus de détail</w:t>
+      </w:r>
+    </w:p>
+    <w:p>
+      <w:pPr>
+        <w:spacing w:before="100" w:beforeAutospacing="1" w:after="100" w:afterAutospacing="1"/>
+        <w:jc w:val="both"/>
+        <w:rPr>
+          <w:color w:val="FF0000"/>
+          <w:lang w:val="fr-CA"/>
+        </w:rPr>
+      </w:pPr>
+      <w:r>
+        <w:rPr>
+          <w:color w:val="FF0000"/>
+          <w:lang w:val="fr-CA"/>
+        </w:rPr>
+        <w:t>Une classe Quantification a également été ajoutée afin de réduire le nombre de bit nécessaires pour représenter une valeur, permettant ainsi la compression des images. Cette classe contient une méthode initMatrice() pour initialiser la matrice fournie dans l’énoncé du laboratoire et nécessaire au calcul de la compression, une méthode do() pour faire la compression de la liste de bloc du DCTMan</w:t>
+      </w:r>
+      <w:r>
+        <w:rPr>
+          <w:color w:val="FF0000"/>
+          <w:lang w:val="fr-CA"/>
+        </w:rPr>
+        <w:t>a</w:t>
+      </w:r>
+      <w:r>
+        <w:rPr>
+          <w:color w:val="FF0000"/>
+          <w:lang w:val="fr-CA"/>
+        </w:rPr>
+        <w:t xml:space="preserve">ger et une méthode undo() pour l’action inversion sur </w:t>
+      </w:r>
+      <w:r>
+        <w:rPr>
+          <w:color w:val="FF0000"/>
+          <w:lang w:val="fr-CA"/>
+        </w:rPr>
+        <w:t xml:space="preserve">la liste venant du ZigZag, le tout prenant en compte le facteur de qualité passée en argument à l’application. </w:t>
+      </w:r>
+    </w:p>
+    <w:p>
+      <w:pPr>
+        <w:spacing w:before="100" w:beforeAutospacing="1" w:after="100" w:afterAutospacing="1"/>
+        <w:jc w:val="both"/>
+        <w:rPr>
+          <w:color w:val="FF0000"/>
+          <w:lang w:val="fr-CA"/>
+        </w:rPr>
+      </w:pPr>
+      <w:r>
+        <w:rPr>
+          <w:color w:val="FF0000"/>
+          <w:lang w:val="fr-CA"/>
+        </w:rPr>
+        <w:t xml:space="preserve">Par après, </w:t>
+      </w:r>
+      <w:r>
+        <w:rPr>
+          <w:color w:val="FF0000"/>
+          <w:lang w:val="fr-CA"/>
+        </w:rPr>
+        <w:t xml:space="preserve">une classe Zigzag a été implémentée pour changer l’ordre des coefficients pour le codage. Elle contient une méthode getAC() qui retourne le tableau à trois dimensions des coefficients AC à partir d’une liste de blocs, une méthode getDC() qui retourne un </w:t>
+      </w:r>
+      <w:r>
+        <w:rPr>
+          <w:color w:val="FF0000"/>
+          <w:lang w:val="fr-CA"/>
+        </w:rPr>
+        <w:lastRenderedPageBreak/>
+        <w:t xml:space="preserve">tableau à deux dimensions des DC à partir d’une liste de blocs, une méthode createBlocs() qui retourne une liste de bloc à partir d’un tableau de DC, de AC, d’une hauteur et d’une largeur. </w:t>
+      </w:r>
+      <w:r>
+        <w:rPr>
+          <w:color w:val="FF0000"/>
+          <w:lang w:val="fr-CA"/>
+        </w:rPr>
+        <w:t xml:space="preserve">Cette classe contient également une méthode findZigZagOrder() qui retourne l’ordre de ZigZag à partir d’un index passé en paramètre et utilise la matrice proposée en classe. </w:t>
+      </w:r>
+    </w:p>
+    <w:p>
+      <w:pPr>
+        <w:spacing w:before="100" w:beforeAutospacing="1" w:after="100" w:afterAutospacing="1"/>
+        <w:jc w:val="both"/>
+        <w:rPr>
+          <w:color w:val="FF0000"/>
           <w:lang w:val="fr-CA" w:eastAsia="fr-CA"/>
         </w:rPr>
       </w:pPr>
       <w:r>
         <w:rPr>
-          <w:lang w:val="fr-CA" w:eastAsia="fr-CA"/>
-        </w:rPr>
-        <w:t>Finalement, la classe concrete</w:t>
-      </w:r>
-      <w:r>
-        <w:rPr>
-          <w:lang w:val="fr-CA" w:eastAsia="fr-CA"/>
-        </w:rPr>
-        <w:t>Writer a été complétée et elle écrit</w:t>
-      </w:r>
-      <w:r>
-        <w:rPr>
-          <w:lang w:val="fr-CA" w:eastAsia="fr-CA"/>
-        </w:rPr>
-        <w:t xml:space="preserve"> les solutions </w:t>
-      </w:r>
-      <w:r>
-        <w:rPr>
-          <w:lang w:val="fr-CA" w:eastAsia="fr-CA"/>
-        </w:rPr>
-        <w:t>obtenues</w:t>
-      </w:r>
-      <w:r>
-        <w:rPr>
-          <w:lang w:val="fr-CA" w:eastAsia="fr-CA"/>
-        </w:rPr>
-        <w:t xml:space="preserve"> en parcourant </w:t>
-      </w:r>
-      <w:r>
-        <w:rPr>
-          <w:lang w:val="fr-CA" w:eastAsia="fr-CA"/>
-        </w:rPr>
-        <w:t xml:space="preserve">la </w:t>
-      </w:r>
-      <w:r>
-        <w:rPr>
-          <w:lang w:val="fr-CA" w:eastAsia="fr-CA"/>
-        </w:rPr>
-        <w:t>liste de solution</w:t>
-      </w:r>
-      <w:r>
-        <w:rPr>
-          <w:lang w:val="fr-CA" w:eastAsia="fr-CA"/>
-        </w:rPr>
-        <w:t>s</w:t>
-      </w:r>
-      <w:r>
-        <w:rPr>
-          <w:lang w:val="fr-CA" w:eastAsia="fr-CA"/>
+          <w:color w:val="FF0000"/>
+          <w:lang w:val="fr-CA"/>
+        </w:rPr>
+        <w:t xml:space="preserve">Finalement, les classes BlocManagerTest, ConverColorTest, DCTManagerTest, MainTest, QuantificationTest et ZigZagTest ont été ajoutées à l’application pour afin de valider les valeurs critiques des classes d’un nom similaire. Toutes ces classes implémentent JUnit et se terminent par test afin de les identifier comme classes de test. Les méthodes ont été nominées de façon similaire. </w:t>
+      </w:r>
+    </w:p>
+    <w:p>
+      <w:pPr>
+        <w:pStyle w:val="Titre1"/>
+        <w:rPr>
+          <w:i/>
+          <w:color w:val="FF0000"/>
+          <w:lang w:val="fr-CA"/>
+        </w:rPr>
+      </w:pPr>
+      <w:r>
+        <w:rPr>
+          <w:rFonts w:ascii="Times New Roman" w:hAnsi="Times New Roman" w:cs="Times New Roman"/>
+          <w:bCs w:val="0"/>
+          <w:color w:val="FF0000"/>
+          <w:lang w:val="fr-CA"/>
+        </w:rPr>
+        <w:t>4.</w:t>
+      </w:r>
+      <w:r>
+        <w:rPr>
+          <w:rFonts w:ascii="Times New Roman" w:hAnsi="Times New Roman" w:cs="Times New Roman"/>
+          <w:bCs w:val="0"/>
+          <w:color w:val="FF0000"/>
+          <w:lang w:val="fr-CA"/>
         </w:rPr>
         <w:t xml:space="preserve"> </w:t>
       </w:r>
-      <w:r>
-        <w:rPr>
-          <w:lang w:val="fr-CA" w:eastAsia="fr-CA"/>
-        </w:rPr>
-        <w:t>ainsi que</w:t>
-      </w:r>
-      <w:r>
-        <w:rPr>
-          <w:lang w:val="fr-CA" w:eastAsia="fr-CA"/>
-        </w:rPr>
-        <w:t xml:space="preserve"> chaque </w:t>
-      </w:r>
-      <w:r>
-        <w:rPr>
-          <w:lang w:val="fr-CA" w:eastAsia="fr-CA"/>
-        </w:rPr>
-        <w:t>élément</w:t>
-      </w:r>
-      <w:r>
-        <w:rPr>
-          <w:lang w:val="fr-CA" w:eastAsia="fr-CA"/>
-        </w:rPr>
-        <w:t xml:space="preserve"> de la solution lue</w:t>
-      </w:r>
-      <w:r>
-        <w:rPr>
-          <w:lang w:val="fr-CA" w:eastAsia="fr-CA"/>
-        </w:rPr>
-        <w:t>,</w:t>
-      </w:r>
-      <w:r>
-        <w:rPr>
-          <w:lang w:val="fr-CA" w:eastAsia="fr-CA"/>
-        </w:rPr>
-        <w:t xml:space="preserve"> dans un fichier texte de solution. </w:t>
+      <w:bookmarkStart w:id="3" w:name="_Toc279480338"/>
+      <w:r>
+        <w:rPr>
+          <w:rFonts w:ascii="Times New Roman" w:hAnsi="Times New Roman" w:cs="Times New Roman"/>
+          <w:color w:val="FF0000"/>
+          <w:lang w:val="fr-CA"/>
+        </w:rPr>
+        <w:t xml:space="preserve"> </w:t>
+      </w:r>
+      <w:r>
+        <w:rPr>
+          <w:rFonts w:ascii="Times New Roman" w:hAnsi="Times New Roman" w:cs="Times New Roman"/>
+          <w:color w:val="FF0000"/>
+          <w:lang w:val="fr-CA"/>
+        </w:rPr>
+        <w:t>Analyse du projet</w:t>
+      </w:r>
+      <w:bookmarkEnd w:id="3"/>
+    </w:p>
+    <w:p>
+      <w:pPr>
+        <w:rPr>
+          <w:color w:val="FF0000"/>
+          <w:lang w:val="fr-CA"/>
+        </w:rPr>
+      </w:pPr>
+    </w:p>
+    <w:p>
+      <w:pPr>
+        <w:rPr>
+          <w:color w:val="FF0000"/>
+          <w:lang w:val="fr-CA"/>
+        </w:rPr>
+      </w:pPr>
+      <w:r>
+        <w:rPr>
+          <w:color w:val="FF0000"/>
+          <w:lang w:val="fr-CA"/>
+        </w:rPr>
+        <w:t>T</w:t>
+      </w:r>
+      <w:r>
+        <w:rPr>
+          <w:color w:val="FF0000"/>
+          <w:lang w:val="fr-CA"/>
+        </w:rPr>
+        <w:t xml:space="preserve">ester l’application efficacement s’est avéré un problème durant le projet car le résultat final, l’image décompressée, n’était accessible qu’à la fin du processus, soit après que l’image est été encodée puis décodée.  C’est pourquoi les tests unitaires se sont avérés essentiels pour, minimalement, évaluer la validité des valeurs obtenus après chaque </w:t>
+      </w:r>
+      <w:r>
+        <w:rPr>
+          <w:color w:val="FF0000"/>
+          <w:lang w:val="fr-CA"/>
+        </w:rPr>
+        <w:t>étape</w:t>
+      </w:r>
+      <w:r>
+        <w:rPr>
+          <w:color w:val="FF0000"/>
+          <w:lang w:val="fr-CA"/>
+        </w:rPr>
+        <w:t>. Cependant, s’en tenir aux tests suggérés s’est vite avéré insuffisant, c’est pourquoi des tests ont été ajoutés pour chaque étape de l’encodage et du décodage en plus d’un test de la classe Main. Cette dernière classe de test</w:t>
+      </w:r>
+      <w:r>
+        <w:rPr>
+          <w:color w:val="FF0000"/>
+          <w:lang w:val="fr-CA"/>
+        </w:rPr>
+        <w:t xml:space="preserve"> à de particulier qu’elle n’utilise pas le Assert propre au test unitaire avec JUnit, mais test tout de même les valeurs au fur et à mesure de l’application à l’aide de data véritable, soit des images au format ppm. </w:t>
+      </w:r>
+    </w:p>
+    <w:p>
+      <w:pPr>
+        <w:rPr>
+          <w:color w:val="FF0000"/>
+          <w:lang w:val="fr-CA"/>
+        </w:rPr>
+      </w:pPr>
+    </w:p>
+    <w:p>
+      <w:pPr>
+        <w:rPr>
+          <w:color w:val="FF0000"/>
+          <w:lang w:val="fr-CA"/>
+        </w:rPr>
+      </w:pPr>
+      <w:r>
+        <w:rPr>
+          <w:color w:val="FF0000"/>
+          <w:lang w:val="fr-CA"/>
+        </w:rPr>
+        <w:t>La raison de ces tests manuels est que l’utilisation de valeurs arbitraires facilement vérifiables s’est avérée insuffisant puisque les tests individuels de chaque classe passent sans problème, mais que le résultat final différait grandement du résultat attendu.</w:t>
+      </w:r>
+      <w:r>
+        <w:rPr>
+          <w:color w:val="FF0000"/>
+          <w:lang w:val="fr-CA"/>
+        </w:rPr>
+        <w:t xml:space="preserve"> </w:t>
+      </w:r>
+      <w:r>
+        <w:rPr>
+          <w:color w:val="FF0000"/>
+          <w:lang w:val="fr-CA"/>
+        </w:rPr>
+        <w:t>Cela s’explique par le fait que les tests unitaires ne prennent pas en compte les erreurs humaines lors de la réalisation des tests et que ces tests n’indiquent pas les erreurs non surveillées (Les cas d’exceptions par exemple).</w:t>
+      </w:r>
+      <w:r>
+        <w:rPr>
+          <w:color w:val="FF0000"/>
+          <w:lang w:val="fr-CA"/>
+        </w:rPr>
+        <w:t xml:space="preserve">  </w:t>
+      </w:r>
+    </w:p>
+    <w:p>
+      <w:pPr>
+        <w:rPr>
+          <w:b/>
+          <w:bCs/>
+          <w:color w:val="FF0000"/>
+          <w:kern w:val="32"/>
+          <w:sz w:val="32"/>
+          <w:szCs w:val="32"/>
+          <w:lang w:val="fr-CA"/>
+        </w:rPr>
+      </w:pPr>
+      <w:r>
+        <w:rPr>
+          <w:color w:val="FF0000"/>
+          <w:lang w:val="fr-CA"/>
+        </w:rPr>
+        <w:br w:type="page"/>
       </w:r>
     </w:p>
     <w:p>
@@ -2464,23 +2841,22 @@
           <w:lang w:val="fr-CA"/>
         </w:rPr>
       </w:pPr>
-      <w:r>
-        <w:rPr>
-          <w:rFonts w:ascii="Times New Roman" w:hAnsi="Times New Roman" w:cs="Times New Roman"/>
-          <w:bCs w:val="0"/>
-          <w:lang w:val="fr-CA"/>
-        </w:rPr>
-        <w:t>4.</w:t>
-      </w:r>
-      <w:r>
-        <w:rPr>
-          <w:rFonts w:ascii="Times New Roman" w:hAnsi="Times New Roman" w:cs="Times New Roman"/>
-          <w:bCs w:val="0"/>
+      <w:bookmarkStart w:id="4" w:name="_Toc279480339"/>
+      <w:r>
+        <w:rPr>
+          <w:rFonts w:ascii="Times New Roman" w:hAnsi="Times New Roman" w:cs="Times New Roman"/>
+          <w:lang w:val="fr-CA"/>
+        </w:rPr>
+        <w:lastRenderedPageBreak/>
+        <w:t>5.</w:t>
+      </w:r>
+      <w:r>
+        <w:rPr>
+          <w:rFonts w:ascii="Times New Roman" w:hAnsi="Times New Roman" w:cs="Times New Roman"/>
           <w:lang w:val="fr-CA"/>
         </w:rPr>
         <w:t xml:space="preserve"> </w:t>
       </w:r>
-      <w:bookmarkStart w:id="3" w:name="_Toc279480338"/>
       <w:r>
         <w:rPr>
           <w:rFonts w:ascii="Times New Roman" w:hAnsi="Times New Roman" w:cs="Times New Roman"/>
@@ -2493,19 +2869,77 @@
           <w:rFonts w:ascii="Times New Roman" w:hAnsi="Times New Roman" w:cs="Times New Roman"/>
           <w:lang w:val="fr-CA"/>
         </w:rPr>
-        <w:t>Analyse du projet</w:t>
-      </w:r>
-      <w:bookmarkEnd w:id="3"/>
+        <w:t>Conclusion</w:t>
+      </w:r>
+      <w:bookmarkEnd w:id="4"/>
     </w:p>
     <w:p>
       <w:pPr>
         <w:jc w:val="both"/>
         <w:rPr>
-          <w:i/>
-          <w:color w:val="FF0000"/>
-          <w:lang w:val="fr-CA"/>
-        </w:rPr>
-      </w:pPr>
+          <w:lang w:val="fr-CA"/>
+        </w:rPr>
+      </w:pPr>
+      <w:r>
+        <w:rPr>
+          <w:lang w:val="fr-CA"/>
+        </w:rPr>
+        <w:t xml:space="preserve">Le principal défi rencontré durant cette itération fut l’implémentation </w:t>
+      </w:r>
+      <w:r>
+        <w:rPr>
+          <w:lang w:val="fr-CA"/>
+        </w:rPr>
+        <w:t>de l’algorithme trouvant la solution</w:t>
+      </w:r>
+      <w:r>
+        <w:rPr>
+          <w:lang w:val="fr-CA"/>
+        </w:rPr>
+        <w:t xml:space="preserve">. En effet, l’utilisation d’une méthode récursive est </w:t>
+      </w:r>
+      <w:r>
+        <w:rPr>
+          <w:lang w:val="fr-CA"/>
+        </w:rPr>
+        <w:t>complexe,</w:t>
+      </w:r>
+      <w:r>
+        <w:rPr>
+          <w:lang w:val="fr-CA"/>
+        </w:rPr>
+        <w:t xml:space="preserve"> car elle est moins intuitive à comprendre et complique le calcul de la notation O. Cela </w:t>
+      </w:r>
+      <w:r>
+        <w:rPr>
+          <w:lang w:val="fr-CA"/>
+        </w:rPr>
+        <w:t xml:space="preserve">a </w:t>
+      </w:r>
+      <w:r>
+        <w:rPr>
+          <w:lang w:val="fr-CA"/>
+        </w:rPr>
+        <w:t>permis</w:t>
+      </w:r>
+      <w:r>
+        <w:rPr>
+          <w:lang w:val="fr-CA"/>
+        </w:rPr>
+        <w:t xml:space="preserve"> des acquis utiles et </w:t>
+      </w:r>
+      <w:r>
+        <w:rPr>
+          <w:lang w:val="fr-CA"/>
+        </w:rPr>
+        <w:t>pertinents</w:t>
+      </w:r>
+      <w:r>
+        <w:rPr>
+          <w:lang w:val="fr-CA"/>
+        </w:rPr>
+        <w:t xml:space="preserve"> en récursivité.</w:t>
+      </w:r>
     </w:p>
     <w:p>
       <w:pPr>
@@ -2514,41 +2948,37 @@
           <w:lang w:val="fr-CA"/>
         </w:rPr>
       </w:pPr>
-      <w:r>
-        <w:rPr>
-          <w:lang w:val="fr-CA"/>
-        </w:rPr>
-        <w:t>Dans le fichier contenant l’information sur le graphe à parcourir, on r</w:t>
-      </w:r>
-      <w:r>
-        <w:rPr>
-          <w:lang w:val="fr-CA"/>
-        </w:rPr>
-        <w:t>etrouve les coûts de chaque arc</w:t>
-      </w:r>
-      <w:r>
-        <w:rPr>
-          <w:lang w:val="fr-CA"/>
-        </w:rPr>
-        <w:t xml:space="preserve">. Cette information n’est pas utilisée dans la présente application puisqu’elle n’est pas nécessaire à la complétion de la tâche ou pour répondre aux </w:t>
-      </w:r>
-      <w:r>
-        <w:rPr>
-          <w:lang w:val="fr-CA"/>
-        </w:rPr>
-        <w:t>contraintes,</w:t>
-      </w:r>
-      <w:r>
-        <w:rPr>
-          <w:lang w:val="fr-CA"/>
-        </w:rPr>
-        <w:t xml:space="preserve"> car les solutions obtenues sont </w:t>
-      </w:r>
-      <w:r>
-        <w:rPr>
-          <w:lang w:val="fr-CA"/>
-        </w:rPr>
-        <w:t>indépendantes</w:t>
+    </w:p>
+    <w:p>
+      <w:pPr>
+        <w:jc w:val="both"/>
+        <w:rPr>
+          <w:lang w:val="fr-CA"/>
+        </w:rPr>
+      </w:pPr>
+      <w:r>
+        <w:rPr>
+          <w:lang w:val="fr-CA"/>
+        </w:rPr>
+        <w:t>De plus</w:t>
+      </w:r>
+      <w:r>
+        <w:rPr>
+          <w:lang w:val="fr-CA"/>
+        </w:rPr>
+        <w:t xml:space="preserve">, </w:t>
+      </w:r>
+      <w:r>
+        <w:rPr>
+          <w:lang w:val="fr-CA"/>
+        </w:rPr>
+        <w:t xml:space="preserve">la lecture et la conservation de l’information du graphe </w:t>
+      </w:r>
+      <w:r>
+        <w:rPr>
+          <w:lang w:val="fr-CA"/>
+        </w:rPr>
+        <w:t>se sont</w:t>
       </w:r>
       <w:r>
         <w:rPr>
@@ -2560,437 +2990,321 @@
         <w:rPr>
           <w:lang w:val="fr-CA"/>
         </w:rPr>
-        <w:t>des</w:t>
-      </w:r>
-      <w:r>
-        <w:rPr>
-          <w:lang w:val="fr-CA"/>
-        </w:rPr>
-        <w:t xml:space="preserve"> coûts des arcs. Cependant, lors de la lecture du fichier d’information, le </w:t>
-      </w:r>
-      <w:r>
-        <w:rPr>
-          <w:lang w:val="fr-CA"/>
-        </w:rPr>
-        <w:t>« </w:t>
-      </w:r>
-      <w:r>
-        <w:rPr>
-          <w:lang w:val="fr-CA"/>
-        </w:rPr>
-        <w:t>parser</w:t>
-      </w:r>
-      <w:r>
-        <w:rPr>
-          <w:lang w:val="fr-CA"/>
-        </w:rPr>
-        <w:t> »</w:t>
-      </w:r>
-      <w:r>
-        <w:rPr>
+        <w:t>avérées</w:t>
+      </w:r>
+      <w:r>
+        <w:rPr>
+          <w:lang w:val="fr-CA"/>
+        </w:rPr>
+        <w:t xml:space="preserve"> plus </w:t>
+      </w:r>
+      <w:r>
+        <w:rPr>
+          <w:lang w:val="fr-CA"/>
+        </w:rPr>
+        <w:t>complexes</w:t>
+      </w:r>
+      <w:r>
+        <w:rPr>
+          <w:lang w:val="fr-CA"/>
+        </w:rPr>
+        <w:t xml:space="preserve"> que </w:t>
+      </w:r>
+      <w:r>
+        <w:rPr>
+          <w:lang w:val="fr-CA"/>
+        </w:rPr>
+        <w:t>prévu,</w:t>
+      </w:r>
+      <w:r>
+        <w:rPr>
+          <w:lang w:val="fr-CA"/>
+        </w:rPr>
+        <w:t xml:space="preserve"> car il fallait trouver une façon </w:t>
+      </w:r>
+      <w:r>
+        <w:rPr>
+          <w:lang w:val="fr-CA"/>
+        </w:rPr>
+        <w:t>optimale</w:t>
+      </w:r>
+      <w:r>
+        <w:rPr>
+          <w:lang w:val="fr-CA"/>
+        </w:rPr>
+        <w:t xml:space="preserve"> et flexible de conserver l’information sans limiter la quantité ou la qualité des résultats finaux</w:t>
+      </w:r>
+      <w:r>
+        <w:rPr>
+          <w:lang w:val="fr-CA"/>
+        </w:rPr>
+        <w:t xml:space="preserve">. </w:t>
+      </w:r>
+      <w:r>
+        <w:rPr>
+          <w:lang w:val="fr-CA"/>
+        </w:rPr>
+        <w:t>Ce fut un casse-tête intéressant et stimulant.</w:t>
+      </w:r>
+    </w:p>
+    <w:p>
+      <w:pPr>
+        <w:jc w:val="both"/>
+        <w:rPr>
+          <w:lang w:val="fr-CA"/>
+        </w:rPr>
+      </w:pPr>
+    </w:p>
+    <w:p>
+      <w:pPr>
+        <w:jc w:val="both"/>
+        <w:rPr>
+          <w:lang w:val="fr-CA"/>
+        </w:rPr>
+      </w:pPr>
+      <w:r>
+        <w:rPr>
+          <w:lang w:val="fr-CA"/>
+        </w:rPr>
+        <w:t>Finalement, m</w:t>
+      </w:r>
+      <w:r>
+        <w:rPr>
+          <w:lang w:val="fr-CA"/>
+        </w:rPr>
+        <w:t xml:space="preserve">algré ces divers problèmes, les objectifs </w:t>
+      </w:r>
+      <w:r>
+        <w:rPr>
+          <w:lang w:val="fr-CA"/>
+        </w:rPr>
+        <w:t>et contraintes du projet ont été respectés et accomplis</w:t>
+      </w:r>
+      <w:r>
+        <w:rPr>
+          <w:lang w:val="fr-CA"/>
+        </w:rPr>
+        <w:t xml:space="preserve"> en entier. L</w:t>
+      </w:r>
+      <w:r>
+        <w:rPr>
+          <w:lang w:val="fr-CA"/>
+        </w:rPr>
+        <w:t>es différentes complications et problématiques rencontrées ont</w:t>
+      </w:r>
+      <w:r>
+        <w:rPr>
+          <w:lang w:val="fr-CA"/>
+        </w:rPr>
+        <w:t xml:space="preserve"> donc</w:t>
+      </w:r>
+      <w:r>
+        <w:rPr>
+          <w:lang w:val="fr-CA"/>
+        </w:rPr>
+        <w:t xml:space="preserve"> pu être réglées, mais auront nécessité </w:t>
+      </w:r>
+      <w:r>
+        <w:rPr>
+          <w:lang w:val="fr-CA"/>
+        </w:rPr>
+        <w:t>quelques</w:t>
+      </w:r>
+      <w:r>
+        <w:rPr>
+          <w:lang w:val="fr-CA"/>
+        </w:rPr>
+        <w:t xml:space="preserve"> recherches</w:t>
+      </w:r>
+      <w:r>
+        <w:rPr>
+          <w:lang w:val="fr-CA"/>
+        </w:rPr>
+        <w:t xml:space="preserve"> et un bon travail de conception</w:t>
+      </w:r>
+      <w:r>
+        <w:rPr>
+          <w:lang w:val="fr-CA"/>
+        </w:rPr>
+        <w:t xml:space="preserve">. </w:t>
+      </w:r>
+    </w:p>
+    <w:p>
+      <w:pPr>
+        <w:pStyle w:val="Titre1"/>
+        <w:jc w:val="both"/>
+        <w:rPr>
+          <w:rFonts w:ascii="Times New Roman" w:hAnsi="Times New Roman" w:cs="Times New Roman"/>
+          <w:b w:val="0"/>
+          <w:sz w:val="24"/>
+          <w:szCs w:val="24"/>
+          <w:lang w:val="fr-CA"/>
+        </w:rPr>
+      </w:pPr>
+    </w:p>
+    <w:p>
+      <w:pPr>
+        <w:pStyle w:val="Titre1"/>
+        <w:rPr>
+          <w:rFonts w:ascii="Times New Roman" w:hAnsi="Times New Roman" w:cs="Times New Roman"/>
+          <w:color w:val="FF0000"/>
+          <w:lang w:val="fr-CA"/>
+        </w:rPr>
+      </w:pPr>
+      <w:r>
+        <w:rPr>
+          <w:rFonts w:ascii="Times New Roman" w:hAnsi="Times New Roman" w:cs="Times New Roman"/>
+          <w:lang w:val="fr-CA"/>
+        </w:rPr>
+        <w:br w:type="page"/>
+      </w:r>
+      <w:bookmarkStart w:id="5" w:name="_Toc279480340"/>
+      <w:r>
+        <w:rPr>
+          <w:rFonts w:ascii="Times New Roman" w:hAnsi="Times New Roman" w:cs="Times New Roman"/>
+          <w:color w:val="FF0000"/>
+          <w:lang w:val="fr-CA"/>
+        </w:rPr>
+        <w:lastRenderedPageBreak/>
+        <w:t xml:space="preserve">6. </w:t>
+      </w:r>
+      <w:r>
+        <w:rPr>
+          <w:rFonts w:ascii="Times New Roman" w:hAnsi="Times New Roman" w:cs="Times New Roman"/>
+          <w:color w:val="FF0000"/>
           <w:lang w:val="fr-CA"/>
         </w:rPr>
         <w:t xml:space="preserve"> </w:t>
       </w:r>
       <w:r>
         <w:rPr>
-          <w:lang w:val="fr-CA"/>
-        </w:rPr>
-        <w:t xml:space="preserve">récolte </w:t>
-      </w:r>
-      <w:r>
-        <w:rPr>
-          <w:lang w:val="fr-CA"/>
-        </w:rPr>
-        <w:t>les coûts de chaque arc</w:t>
-      </w:r>
-      <w:r>
-        <w:rPr>
-          <w:lang w:val="fr-CA"/>
-        </w:rPr>
-        <w:t xml:space="preserve"> et les gardes en mémoire dans la variable links de la classe Data. Ainsi, si les objectifs de l’application venaient à changer,  l’information serait déjà conserv</w:t>
-      </w:r>
-      <w:r>
-        <w:rPr>
-          <w:lang w:val="fr-CA"/>
-        </w:rPr>
-        <w:t>ée</w:t>
-      </w:r>
-      <w:r>
-        <w:rPr>
-          <w:lang w:val="fr-CA"/>
-        </w:rPr>
-        <w:t xml:space="preserve"> par l’application et </w:t>
-      </w:r>
-      <w:r>
-        <w:rPr>
-          <w:lang w:val="fr-CA"/>
-        </w:rPr>
-        <w:t>seule</w:t>
-      </w:r>
-      <w:r>
-        <w:rPr>
-          <w:lang w:val="fr-CA"/>
-        </w:rPr>
-        <w:t xml:space="preserve"> la classe se chargeant de </w:t>
-      </w:r>
-      <w:r>
-        <w:rPr>
-          <w:lang w:val="fr-CA"/>
-        </w:rPr>
-        <w:t>résoudre</w:t>
-      </w:r>
-      <w:r>
-        <w:rPr>
-          <w:lang w:val="fr-CA"/>
-        </w:rPr>
-        <w:t xml:space="preserve"> la problématique serait à modifier.</w:t>
-      </w:r>
-    </w:p>
-    <w:p>
-      <w:pPr>
-        <w:jc w:val="both"/>
-        <w:rPr>
-          <w:i/>
-          <w:color w:val="FF0000"/>
-          <w:lang w:val="fr-CA"/>
-        </w:rPr>
-      </w:pPr>
-      <w:r>
-        <w:rPr>
-          <w:i/>
-          <w:color w:val="FF0000"/>
-          <w:lang w:val="fr-CA"/>
-        </w:rPr>
-        <w:t xml:space="preserve">. </w:t>
-      </w:r>
-    </w:p>
-    <w:p>
-      <w:pPr>
-        <w:jc w:val="both"/>
-        <w:rPr>
-          <w:lang w:val="fr-CA"/>
-        </w:rPr>
-      </w:pPr>
-      <w:r>
-        <w:rPr>
-          <w:lang w:val="fr-CA"/>
-        </w:rPr>
-        <w:t>La</w:t>
-      </w:r>
-      <w:r>
-        <w:rPr>
-          <w:lang w:val="fr-CA"/>
-        </w:rPr>
-        <w:t xml:space="preserve"> lecture du fichier </w:t>
-      </w:r>
-      <w:r>
-        <w:rPr>
-          <w:lang w:val="fr-CA"/>
-        </w:rPr>
-        <w:t>a</w:t>
-      </w:r>
-      <w:r>
-        <w:rPr>
-          <w:lang w:val="fr-CA"/>
-        </w:rPr>
-        <w:t xml:space="preserve"> </w:t>
-      </w:r>
-      <w:r>
-        <w:rPr>
-          <w:lang w:val="fr-CA"/>
-        </w:rPr>
-        <w:t>amené</w:t>
-      </w:r>
-      <w:r>
-        <w:rPr>
-          <w:lang w:val="fr-CA"/>
-        </w:rPr>
-        <w:t xml:space="preserve"> un questionnement sur le nombre de lecture</w:t>
-      </w:r>
-      <w:r>
-        <w:rPr>
-          <w:lang w:val="fr-CA"/>
-        </w:rPr>
-        <w:t>s</w:t>
-      </w:r>
-      <w:r>
-        <w:rPr>
-          <w:lang w:val="fr-CA"/>
-        </w:rPr>
-        <w:t xml:space="preserve"> </w:t>
-      </w:r>
-      <w:r>
-        <w:rPr>
-          <w:lang w:val="fr-CA"/>
-        </w:rPr>
-        <w:t>nécessaire pour le parcourir et gérer ses informations.</w:t>
-      </w:r>
-      <w:r>
-        <w:rPr>
-          <w:lang w:val="fr-CA"/>
-        </w:rPr>
-        <w:t xml:space="preserve"> Il a été décidé de faire une double lecture, la première pour obtenir le nombre </w:t>
-      </w:r>
-      <w:r>
-        <w:rPr>
-          <w:lang w:val="fr-CA"/>
-        </w:rPr>
-        <w:t>exact</w:t>
-      </w:r>
-      <w:r>
-        <w:rPr>
-          <w:lang w:val="fr-CA"/>
-        </w:rPr>
-        <w:t xml:space="preserve"> de </w:t>
-      </w:r>
-      <w:r>
-        <w:rPr>
-          <w:lang w:val="fr-CA"/>
-        </w:rPr>
-        <w:t>lignes</w:t>
-      </w:r>
-      <w:r>
-        <w:rPr>
-          <w:lang w:val="fr-CA"/>
-        </w:rPr>
-        <w:t xml:space="preserve"> dans le fichier texte et la deuxième pour emmagasiner seulement l’information pertinente. </w:t>
-      </w:r>
-    </w:p>
-    <w:p>
-      <w:pPr>
-        <w:jc w:val="both"/>
-        <w:rPr>
-          <w:lang w:val="fr-CA"/>
-        </w:rPr>
-      </w:pPr>
-    </w:p>
-    <w:p>
-      <w:pPr>
-        <w:jc w:val="both"/>
-        <w:rPr>
-          <w:lang w:val="fr-CA"/>
-        </w:rPr>
-      </w:pPr>
-      <w:r>
-        <w:rPr>
-          <w:lang w:val="fr-CA"/>
-        </w:rPr>
-        <w:t>L’application fait plusieurs vérifications afin de s’assurer de la validité du fichier d’information, commençant par vérifier que le signe $ se trouve à la dernière ligne, pour ensuite vérifier que les 2 premières lignes contiennent une seule valeur valide</w:t>
-      </w:r>
-      <w:r>
-        <w:rPr>
-          <w:lang w:val="fr-CA"/>
-        </w:rPr>
-        <w:t>.</w:t>
-      </w:r>
-      <w:r>
-        <w:rPr>
-          <w:lang w:val="fr-CA"/>
-        </w:rPr>
-        <w:t xml:space="preserve"> S’il n’y a pas de valeur pour le nœud de départ, l’application utilise le nœud ayant la valeur la plus basse.</w:t>
-      </w:r>
-      <w:r>
-        <w:rPr>
-          <w:lang w:val="fr-CA"/>
-        </w:rPr>
-        <w:t xml:space="preserve"> </w:t>
-      </w:r>
-      <w:r>
-        <w:rPr>
-          <w:lang w:val="fr-CA"/>
-        </w:rPr>
-        <w:t xml:space="preserve">En cas d’erreur, une méthode error() est appelée et affiche un message d’erreur dans la console pour ensuite terminer l’application. </w:t>
-      </w:r>
-    </w:p>
-    <w:p>
-      <w:pPr>
-        <w:jc w:val="both"/>
-        <w:rPr>
-          <w:lang w:val="fr-CA"/>
-        </w:rPr>
-      </w:pPr>
-    </w:p>
-    <w:p>
-      <w:pPr>
-        <w:jc w:val="both"/>
-        <w:rPr>
-          <w:lang w:val="fr-CA"/>
-        </w:rPr>
-      </w:pPr>
-      <w:r>
-        <w:rPr>
-          <w:lang w:val="fr-CA"/>
-        </w:rPr>
-        <w:t xml:space="preserve">Pour ce qui est de </w:t>
-      </w:r>
-      <w:r>
-        <w:rPr>
-          <w:lang w:val="fr-CA"/>
-        </w:rPr>
-        <w:t>résoudre</w:t>
-      </w:r>
-      <w:r>
-        <w:rPr>
-          <w:lang w:val="fr-CA"/>
-        </w:rPr>
-        <w:t xml:space="preserve"> </w:t>
-      </w:r>
-      <w:r>
-        <w:rPr>
-          <w:lang w:val="fr-CA"/>
-        </w:rPr>
-        <w:t>le graphe</w:t>
-      </w:r>
-      <w:r>
-        <w:rPr>
-          <w:lang w:val="fr-CA"/>
-        </w:rPr>
-        <w:t xml:space="preserve">, un algorithme récursif </w:t>
-      </w:r>
-      <w:r>
-        <w:rPr>
-          <w:lang w:val="fr-CA"/>
-        </w:rPr>
-        <w:t>a été</w:t>
-      </w:r>
-      <w:r>
-        <w:rPr>
-          <w:lang w:val="fr-CA"/>
-        </w:rPr>
-        <w:t xml:space="preserve"> utilisé afi</w:t>
-      </w:r>
-      <w:r>
-        <w:rPr>
-          <w:lang w:val="fr-CA"/>
-        </w:rPr>
-        <w:t>n de pouvoir trouver les</w:t>
-      </w:r>
-      <w:r>
-        <w:rPr>
-          <w:lang w:val="fr-CA"/>
-        </w:rPr>
-        <w:t xml:space="preserve"> solutions sans avoir à parcourir les nœuds plusieurs fois inutilement</w:t>
-      </w:r>
-      <w:r>
-        <w:rPr>
-          <w:lang w:val="fr-CA"/>
-        </w:rPr>
-        <w:t xml:space="preserve">. Cette approche permet d’être </w:t>
-      </w:r>
-      <w:r>
-        <w:rPr>
-          <w:lang w:val="fr-CA"/>
-        </w:rPr>
-        <w:t xml:space="preserve">plus dynamique </w:t>
-      </w:r>
-      <w:r>
-        <w:rPr>
-          <w:lang w:val="fr-CA"/>
-        </w:rPr>
-        <w:t xml:space="preserve">face </w:t>
-      </w:r>
-      <w:r>
-        <w:rPr>
-          <w:lang w:val="fr-CA"/>
-        </w:rPr>
-        <w:t>au problème</w:t>
-      </w:r>
-      <w:r>
-        <w:rPr>
-          <w:lang w:val="fr-CA"/>
-        </w:rPr>
-        <w:t>,</w:t>
-      </w:r>
-      <w:r>
-        <w:rPr>
-          <w:lang w:val="fr-CA"/>
-        </w:rPr>
-        <w:t xml:space="preserve"> </w:t>
-      </w:r>
-      <w:r>
-        <w:rPr>
-          <w:lang w:val="fr-CA"/>
-        </w:rPr>
-        <w:t>l</w:t>
-      </w:r>
-      <w:r>
-        <w:rPr>
-          <w:lang w:val="fr-CA"/>
-        </w:rPr>
-        <w:t xml:space="preserve">’algorithme </w:t>
-      </w:r>
-      <w:r>
-        <w:rPr>
-          <w:lang w:val="fr-CA"/>
-        </w:rPr>
-        <w:t xml:space="preserve">se terminant une fois que tous les nœuds ont été parcourus et que l’on est revenu au nœud de départ. </w:t>
-      </w:r>
-    </w:p>
-    <w:p>
-      <w:pPr>
-        <w:jc w:val="both"/>
-        <w:rPr>
-          <w:lang w:val="fr-CA"/>
-        </w:rPr>
-      </w:pPr>
-    </w:p>
-    <w:p>
-      <w:pPr>
-        <w:jc w:val="both"/>
-        <w:rPr>
-          <w:lang w:val="fr-CA"/>
-        </w:rPr>
-      </w:pPr>
-      <w:r>
-        <w:rPr>
-          <w:lang w:val="fr-CA"/>
-        </w:rPr>
-        <w:t>Une liste de liste de solution</w:t>
-      </w:r>
-      <w:r>
-        <w:rPr>
-          <w:lang w:val="fr-CA"/>
-        </w:rPr>
-        <w:t>s</w:t>
-      </w:r>
-      <w:r>
-        <w:rPr>
-          <w:lang w:val="fr-CA"/>
-        </w:rPr>
-        <w:t xml:space="preserve"> est utilisée pour permettre une écriture</w:t>
-      </w:r>
-      <w:r>
-        <w:rPr>
-          <w:lang w:val="fr-CA"/>
-        </w:rPr>
-        <w:t xml:space="preserve">, </w:t>
-      </w:r>
-      <w:r>
-        <w:rPr>
-          <w:lang w:val="fr-CA"/>
-        </w:rPr>
-        <w:t>une lecture</w:t>
-      </w:r>
-      <w:r>
-        <w:rPr>
-          <w:lang w:val="fr-CA"/>
-        </w:rPr>
-        <w:t xml:space="preserve"> et une </w:t>
-      </w:r>
-      <w:r>
-        <w:rPr>
-          <w:lang w:val="fr-CA"/>
-        </w:rPr>
-        <w:t xml:space="preserve">manipulation simple des solutions obtenues. En effet, chaque élément de la liste de solutions est en fait une liste d’éléments (nœuds) constituant un parcours valide. </w:t>
-      </w:r>
-    </w:p>
-    <w:p>
-      <w:pPr>
-        <w:rPr>
-          <w:lang w:val="fr-CA"/>
-        </w:rPr>
-      </w:pPr>
+          <w:rFonts w:ascii="Times New Roman" w:hAnsi="Times New Roman" w:cs="Times New Roman"/>
+          <w:color w:val="FF0000"/>
+          <w:lang w:val="fr-CA"/>
+        </w:rPr>
+        <w:t>Questions supplémentaires</w:t>
+      </w:r>
+      <w:bookmarkEnd w:id="5"/>
+    </w:p>
+    <w:p>
+      <w:pPr>
+        <w:pStyle w:val="Default"/>
+        <w:rPr>
+          <w:color w:val="FF0000"/>
+          <w:sz w:val="23"/>
+          <w:szCs w:val="23"/>
+        </w:rPr>
+      </w:pPr>
+    </w:p>
+    <w:p>
+      <w:pPr>
+        <w:pStyle w:val="Default"/>
+        <w:rPr>
+          <w:color w:val="FF0000"/>
+          <w:sz w:val="23"/>
+          <w:szCs w:val="23"/>
+        </w:rPr>
+      </w:pPr>
+      <w:r>
+        <w:rPr>
+          <w:color w:val="FF0000"/>
+          <w:sz w:val="23"/>
+          <w:szCs w:val="23"/>
+        </w:rPr>
+        <w:t xml:space="preserve">1. Pour les images de référence lena.ppm et peppers.ppm, faites un graphique (en utilisant des facteurs de qualité de 1, 10, 20, 30, 50, 70, 90 et 100) : </w:t>
+      </w:r>
+    </w:p>
+    <w:p>
+      <w:pPr>
+        <w:pStyle w:val="Default"/>
+        <w:rPr>
+          <w:color w:val="FF0000"/>
+          <w:sz w:val="23"/>
+          <w:szCs w:val="23"/>
+        </w:rPr>
+      </w:pPr>
+    </w:p>
+    <w:p>
+      <w:pPr>
+        <w:pStyle w:val="Default"/>
+        <w:numPr>
+          <w:ilvl w:val="0"/>
+          <w:numId w:val="9"/>
+        </w:numPr>
+        <w:spacing w:after="20"/>
+        <w:rPr>
+          <w:color w:val="FF0000"/>
+          <w:sz w:val="23"/>
+          <w:szCs w:val="23"/>
+        </w:rPr>
+      </w:pPr>
+      <w:r>
+        <w:rPr>
+          <w:color w:val="FF0000"/>
+          <w:sz w:val="23"/>
+          <w:szCs w:val="23"/>
+        </w:rPr>
+        <w:t xml:space="preserve">Du facteur de compression en fonction du facteur de qualité. </w:t>
+      </w:r>
+    </w:p>
+    <w:p>
+      <w:pPr>
+        <w:pStyle w:val="Default"/>
+        <w:spacing w:after="20"/>
+        <w:ind w:left="1080"/>
+        <w:rPr>
+          <w:color w:val="FF0000"/>
+          <w:sz w:val="23"/>
+          <w:szCs w:val="23"/>
+        </w:rPr>
+      </w:pPr>
+    </w:p>
+    <w:p>
+      <w:pPr>
+        <w:pStyle w:val="Default"/>
+        <w:ind w:left="720"/>
+        <w:rPr>
+          <w:color w:val="FF0000"/>
+          <w:sz w:val="23"/>
+          <w:szCs w:val="23"/>
+        </w:rPr>
+      </w:pPr>
+      <w:r>
+        <w:rPr>
+          <w:color w:val="FF0000"/>
+          <w:sz w:val="23"/>
+          <w:szCs w:val="23"/>
+        </w:rPr>
+        <w:t xml:space="preserve">b. Du niveau de qualité subjective en fonction du facteur de qualité. </w:t>
+      </w:r>
+    </w:p>
+    <w:p>
+      <w:pPr>
+        <w:pStyle w:val="Default"/>
+        <w:rPr>
+          <w:color w:val="FF0000"/>
+          <w:sz w:val="23"/>
+          <w:szCs w:val="23"/>
+        </w:rPr>
+      </w:pPr>
+    </w:p>
+    <w:p>
+      <w:pPr>
+        <w:pStyle w:val="Default"/>
+        <w:rPr>
+          <w:color w:val="FF0000"/>
+          <w:sz w:val="23"/>
+          <w:szCs w:val="23"/>
+        </w:rPr>
+      </w:pPr>
+      <w:r>
+        <w:rPr>
+          <w:color w:val="FF0000"/>
+          <w:sz w:val="23"/>
+          <w:szCs w:val="23"/>
+        </w:rPr>
+        <w:t xml:space="preserve">2. Quelles modifications devriez-vous apporter à votre programme afin qu’il puisse supporter la compression en tons de gris en plus de couleur (c.-à-d. l’usager peut décider de conserver seulement l’information de tons de gris d’une image couleur lors de la compression)? Donnez les changements majeurs sans entrer dans les détails inutiles. </w:t>
+      </w:r>
     </w:p>
     <w:p>
       <w:pPr>
@@ -3003,368 +3317,6 @@
           <w:lang w:val="fr-CA"/>
         </w:rPr>
       </w:pPr>
-      <w:r>
-        <w:rPr>
-          <w:lang w:val="fr-CA"/>
-        </w:rPr>
-        <w:br w:type="page"/>
-      </w:r>
-    </w:p>
-    <w:p>
-      <w:pPr>
-        <w:pStyle w:val="Titre1"/>
-        <w:rPr>
-          <w:rFonts w:ascii="Times New Roman" w:hAnsi="Times New Roman" w:cs="Times New Roman"/>
-          <w:lang w:val="fr-CA"/>
-        </w:rPr>
-      </w:pPr>
-      <w:bookmarkStart w:id="4" w:name="_Toc279480339"/>
-      <w:r>
-        <w:rPr>
-          <w:rFonts w:ascii="Times New Roman" w:hAnsi="Times New Roman" w:cs="Times New Roman"/>
-          <w:lang w:val="fr-CA"/>
-        </w:rPr>
-        <w:lastRenderedPageBreak/>
-        <w:t>5.</w:t>
-      </w:r>
-      <w:r>
-        <w:rPr>
-          <w:rFonts w:ascii="Times New Roman" w:hAnsi="Times New Roman" w:cs="Times New Roman"/>
-          <w:lang w:val="fr-CA"/>
-        </w:rPr>
-        <w:t xml:space="preserve"> </w:t>
-      </w:r>
-      <w:r>
-        <w:rPr>
-          <w:rFonts w:ascii="Times New Roman" w:hAnsi="Times New Roman" w:cs="Times New Roman"/>
-          <w:lang w:val="fr-CA"/>
-        </w:rPr>
-        <w:t xml:space="preserve"> </w:t>
-      </w:r>
-      <w:r>
-        <w:rPr>
-          <w:rFonts w:ascii="Times New Roman" w:hAnsi="Times New Roman" w:cs="Times New Roman"/>
-          <w:lang w:val="fr-CA"/>
-        </w:rPr>
-        <w:t>Conclusion</w:t>
-      </w:r>
-      <w:bookmarkEnd w:id="4"/>
-    </w:p>
-    <w:p>
-      <w:pPr>
-        <w:jc w:val="both"/>
-        <w:rPr>
-          <w:lang w:val="fr-CA"/>
-        </w:rPr>
-      </w:pPr>
-      <w:r>
-        <w:rPr>
-          <w:lang w:val="fr-CA"/>
-        </w:rPr>
-        <w:t xml:space="preserve">Le principal défi rencontré durant cette itération fut l’implémentation </w:t>
-      </w:r>
-      <w:r>
-        <w:rPr>
-          <w:lang w:val="fr-CA"/>
-        </w:rPr>
-        <w:t>de l’algorithme trouvant la solution</w:t>
-      </w:r>
-      <w:r>
-        <w:rPr>
-          <w:lang w:val="fr-CA"/>
-        </w:rPr>
-        <w:t xml:space="preserve">. En effet, l’utilisation d’une méthode récursive est </w:t>
-      </w:r>
-      <w:r>
-        <w:rPr>
-          <w:lang w:val="fr-CA"/>
-        </w:rPr>
-        <w:t>complexe,</w:t>
-      </w:r>
-      <w:r>
-        <w:rPr>
-          <w:lang w:val="fr-CA"/>
-        </w:rPr>
-        <w:t xml:space="preserve"> car elle est moins intuitive à comprendre et complique le calcul de la notation O. Cela </w:t>
-      </w:r>
-      <w:r>
-        <w:rPr>
-          <w:lang w:val="fr-CA"/>
-        </w:rPr>
-        <w:t xml:space="preserve">a </w:t>
-      </w:r>
-      <w:r>
-        <w:rPr>
-          <w:lang w:val="fr-CA"/>
-        </w:rPr>
-        <w:t>permis</w:t>
-      </w:r>
-      <w:r>
-        <w:rPr>
-          <w:lang w:val="fr-CA"/>
-        </w:rPr>
-        <w:t xml:space="preserve"> des acquis utiles et </w:t>
-      </w:r>
-      <w:r>
-        <w:rPr>
-          <w:lang w:val="fr-CA"/>
-        </w:rPr>
-        <w:t>pertinents</w:t>
-      </w:r>
-      <w:r>
-        <w:rPr>
-          <w:lang w:val="fr-CA"/>
-        </w:rPr>
-        <w:t xml:space="preserve"> en récursivité.</w:t>
-      </w:r>
-    </w:p>
-    <w:p>
-      <w:pPr>
-        <w:jc w:val="both"/>
-        <w:rPr>
-          <w:lang w:val="fr-CA"/>
-        </w:rPr>
-      </w:pPr>
-    </w:p>
-    <w:p>
-      <w:pPr>
-        <w:jc w:val="both"/>
-        <w:rPr>
-          <w:lang w:val="fr-CA"/>
-        </w:rPr>
-      </w:pPr>
-      <w:r>
-        <w:rPr>
-          <w:lang w:val="fr-CA"/>
-        </w:rPr>
-        <w:t>De plus</w:t>
-      </w:r>
-      <w:r>
-        <w:rPr>
-          <w:lang w:val="fr-CA"/>
-        </w:rPr>
-        <w:t xml:space="preserve">, </w:t>
-      </w:r>
-      <w:r>
-        <w:rPr>
-          <w:lang w:val="fr-CA"/>
-        </w:rPr>
-        <w:t xml:space="preserve">la lecture et la conservation de l’information du graphe </w:t>
-      </w:r>
-      <w:r>
-        <w:rPr>
-          <w:lang w:val="fr-CA"/>
-        </w:rPr>
-        <w:t>se sont</w:t>
-      </w:r>
-      <w:r>
-        <w:rPr>
-          <w:lang w:val="fr-CA"/>
-        </w:rPr>
-        <w:t xml:space="preserve"> </w:t>
-      </w:r>
-      <w:r>
-        <w:rPr>
-          <w:lang w:val="fr-CA"/>
-        </w:rPr>
-        <w:t>avérées</w:t>
-      </w:r>
-      <w:r>
-        <w:rPr>
-          <w:lang w:val="fr-CA"/>
-        </w:rPr>
-        <w:t xml:space="preserve"> plus </w:t>
-      </w:r>
-      <w:r>
-        <w:rPr>
-          <w:lang w:val="fr-CA"/>
-        </w:rPr>
-        <w:t>complexes</w:t>
-      </w:r>
-      <w:r>
-        <w:rPr>
-          <w:lang w:val="fr-CA"/>
-        </w:rPr>
-        <w:t xml:space="preserve"> que </w:t>
-      </w:r>
-      <w:r>
-        <w:rPr>
-          <w:lang w:val="fr-CA"/>
-        </w:rPr>
-        <w:t>prévu,</w:t>
-      </w:r>
-      <w:r>
-        <w:rPr>
-          <w:lang w:val="fr-CA"/>
-        </w:rPr>
-        <w:t xml:space="preserve"> car il fallait trouver une façon </w:t>
-      </w:r>
-      <w:r>
-        <w:rPr>
-          <w:lang w:val="fr-CA"/>
-        </w:rPr>
-        <w:t>optimale</w:t>
-      </w:r>
-      <w:r>
-        <w:rPr>
-          <w:lang w:val="fr-CA"/>
-        </w:rPr>
-        <w:t xml:space="preserve"> et flexible de conserver l’information sans limiter la quantité ou la qualité des résultats finaux</w:t>
-      </w:r>
-      <w:r>
-        <w:rPr>
-          <w:lang w:val="fr-CA"/>
-        </w:rPr>
-        <w:t xml:space="preserve">. </w:t>
-      </w:r>
-      <w:r>
-        <w:rPr>
-          <w:lang w:val="fr-CA"/>
-        </w:rPr>
-        <w:t>Ce fut un casse-tête intéressant et stimulant.</w:t>
-      </w:r>
-    </w:p>
-    <w:p>
-      <w:pPr>
-        <w:jc w:val="both"/>
-        <w:rPr>
-          <w:lang w:val="fr-CA"/>
-        </w:rPr>
-      </w:pPr>
-    </w:p>
-    <w:p>
-      <w:pPr>
-        <w:jc w:val="both"/>
-        <w:rPr>
-          <w:lang w:val="fr-CA"/>
-        </w:rPr>
-      </w:pPr>
-      <w:r>
-        <w:rPr>
-          <w:lang w:val="fr-CA"/>
-        </w:rPr>
-        <w:t>Finalement, m</w:t>
-      </w:r>
-      <w:r>
-        <w:rPr>
-          <w:lang w:val="fr-CA"/>
-        </w:rPr>
-        <w:t xml:space="preserve">algré ces divers problèmes, les objectifs </w:t>
-      </w:r>
-      <w:r>
-        <w:rPr>
-          <w:lang w:val="fr-CA"/>
-        </w:rPr>
-        <w:t>et contraintes du projet ont été respectés et accomplis</w:t>
-      </w:r>
-      <w:r>
-        <w:rPr>
-          <w:lang w:val="fr-CA"/>
-        </w:rPr>
-        <w:t xml:space="preserve"> en entier. L</w:t>
-      </w:r>
-      <w:r>
-        <w:rPr>
-          <w:lang w:val="fr-CA"/>
-        </w:rPr>
-        <w:t>es différentes complications et problématiques rencontrées ont</w:t>
-      </w:r>
-      <w:r>
-        <w:rPr>
-          <w:lang w:val="fr-CA"/>
-        </w:rPr>
-        <w:t xml:space="preserve"> donc</w:t>
-      </w:r>
-      <w:r>
-        <w:rPr>
-          <w:lang w:val="fr-CA"/>
-        </w:rPr>
-        <w:t xml:space="preserve"> pu être réglées, mais auront nécessité </w:t>
-      </w:r>
-      <w:r>
-        <w:rPr>
-          <w:lang w:val="fr-CA"/>
-        </w:rPr>
-        <w:t>quelques</w:t>
-      </w:r>
-      <w:r>
-        <w:rPr>
-          <w:lang w:val="fr-CA"/>
-        </w:rPr>
-        <w:t xml:space="preserve"> recherches</w:t>
-      </w:r>
-      <w:r>
-        <w:rPr>
-          <w:lang w:val="fr-CA"/>
-        </w:rPr>
-        <w:t xml:space="preserve"> et un bon travail de conception</w:t>
-      </w:r>
-      <w:r>
-        <w:rPr>
-          <w:lang w:val="fr-CA"/>
-        </w:rPr>
-        <w:t xml:space="preserve">. </w:t>
-      </w:r>
-    </w:p>
-    <w:p>
-      <w:pPr>
-        <w:pStyle w:val="Titre1"/>
-        <w:jc w:val="both"/>
-        <w:rPr>
-          <w:rFonts w:ascii="Times New Roman" w:hAnsi="Times New Roman" w:cs="Times New Roman"/>
-          <w:b w:val="0"/>
-          <w:sz w:val="24"/>
-          <w:szCs w:val="24"/>
-          <w:lang w:val="fr-CA"/>
-        </w:rPr>
-      </w:pPr>
-    </w:p>
-    <w:p>
-      <w:pPr>
-        <w:pStyle w:val="Titre1"/>
-        <w:rPr>
-          <w:rFonts w:ascii="Times New Roman" w:hAnsi="Times New Roman" w:cs="Times New Roman"/>
-          <w:lang w:val="fr-CA"/>
-        </w:rPr>
-      </w:pPr>
-      <w:r>
-        <w:rPr>
-          <w:rFonts w:ascii="Times New Roman" w:hAnsi="Times New Roman" w:cs="Times New Roman"/>
-          <w:lang w:val="fr-CA"/>
-        </w:rPr>
-        <w:br w:type="page"/>
-      </w:r>
-      <w:bookmarkStart w:id="5" w:name="_Toc279480340"/>
-      <w:r>
-        <w:rPr>
-          <w:rFonts w:ascii="Times New Roman" w:hAnsi="Times New Roman" w:cs="Times New Roman"/>
-          <w:lang w:val="fr-CA"/>
-        </w:rPr>
-        <w:lastRenderedPageBreak/>
-        <w:t>6</w:t>
-      </w:r>
-      <w:r>
-        <w:rPr>
-          <w:rFonts w:ascii="Times New Roman" w:hAnsi="Times New Roman" w:cs="Times New Roman"/>
-          <w:lang w:val="fr-CA"/>
-        </w:rPr>
-        <w:t xml:space="preserve">. </w:t>
-      </w:r>
-      <w:r>
-        <w:rPr>
-          <w:rFonts w:ascii="Times New Roman" w:hAnsi="Times New Roman" w:cs="Times New Roman"/>
-          <w:lang w:val="fr-CA"/>
-        </w:rPr>
-        <w:t xml:space="preserve"> </w:t>
-      </w:r>
-      <w:r>
-        <w:rPr>
-          <w:rFonts w:ascii="Times New Roman" w:hAnsi="Times New Roman" w:cs="Times New Roman"/>
-          <w:lang w:val="fr-CA"/>
-        </w:rPr>
-        <w:t>Questions supplémentaires</w:t>
-      </w:r>
-      <w:bookmarkEnd w:id="5"/>
     </w:p>
     <w:p>
       <w:pPr>
@@ -3377,12 +3329,246 @@
           <w:lang w:val="fr-CA"/>
         </w:rPr>
       </w:pPr>
-      <w:r>
-        <w:rPr>
-          <w:lang w:val="fr-CA"/>
-        </w:rPr>
-        <w:br w:type="page"/>
-      </w:r>
+    </w:p>
+    <w:p>
+      <w:pPr>
+        <w:rPr>
+          <w:b/>
+          <w:bCs/>
+          <w:kern w:val="32"/>
+          <w:sz w:val="32"/>
+          <w:szCs w:val="32"/>
+          <w:lang w:val="fr-CA"/>
+        </w:rPr>
+      </w:pPr>
+    </w:p>
+    <w:p>
+      <w:pPr>
+        <w:rPr>
+          <w:b/>
+          <w:bCs/>
+          <w:kern w:val="32"/>
+          <w:sz w:val="32"/>
+          <w:szCs w:val="32"/>
+          <w:lang w:val="fr-CA"/>
+        </w:rPr>
+      </w:pPr>
+    </w:p>
+    <w:p>
+      <w:pPr>
+        <w:rPr>
+          <w:b/>
+          <w:bCs/>
+          <w:kern w:val="32"/>
+          <w:sz w:val="32"/>
+          <w:szCs w:val="32"/>
+          <w:lang w:val="fr-CA"/>
+        </w:rPr>
+      </w:pPr>
+    </w:p>
+    <w:p>
+      <w:pPr>
+        <w:rPr>
+          <w:b/>
+          <w:bCs/>
+          <w:kern w:val="32"/>
+          <w:sz w:val="32"/>
+          <w:szCs w:val="32"/>
+          <w:lang w:val="fr-CA"/>
+        </w:rPr>
+      </w:pPr>
+    </w:p>
+    <w:p>
+      <w:pPr>
+        <w:rPr>
+          <w:b/>
+          <w:bCs/>
+          <w:kern w:val="32"/>
+          <w:sz w:val="32"/>
+          <w:szCs w:val="32"/>
+          <w:lang w:val="fr-CA"/>
+        </w:rPr>
+      </w:pPr>
+    </w:p>
+    <w:p>
+      <w:pPr>
+        <w:rPr>
+          <w:b/>
+          <w:bCs/>
+          <w:kern w:val="32"/>
+          <w:sz w:val="32"/>
+          <w:szCs w:val="32"/>
+          <w:lang w:val="fr-CA"/>
+        </w:rPr>
+      </w:pPr>
+    </w:p>
+    <w:p>
+      <w:pPr>
+        <w:rPr>
+          <w:b/>
+          <w:bCs/>
+          <w:kern w:val="32"/>
+          <w:sz w:val="32"/>
+          <w:szCs w:val="32"/>
+          <w:lang w:val="fr-CA"/>
+        </w:rPr>
+      </w:pPr>
+    </w:p>
+    <w:p>
+      <w:pPr>
+        <w:rPr>
+          <w:b/>
+          <w:bCs/>
+          <w:kern w:val="32"/>
+          <w:sz w:val="32"/>
+          <w:szCs w:val="32"/>
+          <w:lang w:val="fr-CA"/>
+        </w:rPr>
+      </w:pPr>
+    </w:p>
+    <w:p>
+      <w:pPr>
+        <w:rPr>
+          <w:b/>
+          <w:bCs/>
+          <w:kern w:val="32"/>
+          <w:sz w:val="32"/>
+          <w:szCs w:val="32"/>
+          <w:lang w:val="fr-CA"/>
+        </w:rPr>
+      </w:pPr>
+    </w:p>
+    <w:p>
+      <w:pPr>
+        <w:rPr>
+          <w:b/>
+          <w:bCs/>
+          <w:kern w:val="32"/>
+          <w:sz w:val="32"/>
+          <w:szCs w:val="32"/>
+          <w:lang w:val="fr-CA"/>
+        </w:rPr>
+      </w:pPr>
+    </w:p>
+    <w:p>
+      <w:pPr>
+        <w:rPr>
+          <w:b/>
+          <w:bCs/>
+          <w:kern w:val="32"/>
+          <w:sz w:val="32"/>
+          <w:szCs w:val="32"/>
+          <w:lang w:val="fr-CA"/>
+        </w:rPr>
+      </w:pPr>
+    </w:p>
+    <w:p>
+      <w:pPr>
+        <w:rPr>
+          <w:b/>
+          <w:bCs/>
+          <w:kern w:val="32"/>
+          <w:sz w:val="32"/>
+          <w:szCs w:val="32"/>
+          <w:lang w:val="fr-CA"/>
+        </w:rPr>
+      </w:pPr>
+    </w:p>
+    <w:p>
+      <w:pPr>
+        <w:rPr>
+          <w:b/>
+          <w:bCs/>
+          <w:kern w:val="32"/>
+          <w:sz w:val="32"/>
+          <w:szCs w:val="32"/>
+          <w:lang w:val="fr-CA"/>
+        </w:rPr>
+      </w:pPr>
+    </w:p>
+    <w:p>
+      <w:pPr>
+        <w:rPr>
+          <w:b/>
+          <w:bCs/>
+          <w:kern w:val="32"/>
+          <w:sz w:val="32"/>
+          <w:szCs w:val="32"/>
+          <w:lang w:val="fr-CA"/>
+        </w:rPr>
+      </w:pPr>
+    </w:p>
+    <w:p>
+      <w:pPr>
+        <w:rPr>
+          <w:b/>
+          <w:bCs/>
+          <w:kern w:val="32"/>
+          <w:sz w:val="32"/>
+          <w:szCs w:val="32"/>
+          <w:lang w:val="fr-CA"/>
+        </w:rPr>
+      </w:pPr>
+    </w:p>
+    <w:p>
+      <w:pPr>
+        <w:rPr>
+          <w:b/>
+          <w:bCs/>
+          <w:kern w:val="32"/>
+          <w:sz w:val="32"/>
+          <w:szCs w:val="32"/>
+          <w:lang w:val="fr-CA"/>
+        </w:rPr>
+      </w:pPr>
+    </w:p>
+    <w:p>
+      <w:pPr>
+        <w:rPr>
+          <w:b/>
+          <w:bCs/>
+          <w:kern w:val="32"/>
+          <w:sz w:val="32"/>
+          <w:szCs w:val="32"/>
+          <w:lang w:val="fr-CA"/>
+        </w:rPr>
+      </w:pPr>
+    </w:p>
+    <w:p>
+      <w:pPr>
+        <w:rPr>
+          <w:b/>
+          <w:bCs/>
+          <w:kern w:val="32"/>
+          <w:sz w:val="32"/>
+          <w:szCs w:val="32"/>
+          <w:lang w:val="fr-CA"/>
+        </w:rPr>
+      </w:pPr>
+    </w:p>
+    <w:p>
+      <w:pPr>
+        <w:rPr>
+          <w:b/>
+          <w:bCs/>
+          <w:kern w:val="32"/>
+          <w:sz w:val="32"/>
+          <w:szCs w:val="32"/>
+          <w:lang w:val="fr-CA"/>
+        </w:rPr>
+      </w:pPr>
+    </w:p>
+    <w:p>
+      <w:pPr>
+        <w:rPr>
+          <w:b/>
+          <w:bCs/>
+          <w:kern w:val="32"/>
+          <w:sz w:val="32"/>
+          <w:szCs w:val="32"/>
+          <w:lang w:val="fr-CA"/>
+        </w:rPr>
+      </w:pPr>
     </w:p>
     <w:p>
       <w:pPr>
@@ -3390,6 +3576,7 @@
         <w:rPr>
           <w:rFonts w:ascii="Times New Roman" w:hAnsi="Times New Roman" w:cs="Times New Roman"/>
           <w:i/>
+          <w:color w:val="FF0000"/>
           <w:lang w:val="fr-CA"/>
         </w:rPr>
       </w:pPr>
@@ -3397,6 +3584,7 @@
       <w:r>
         <w:rPr>
           <w:rFonts w:ascii="Times New Roman" w:hAnsi="Times New Roman" w:cs="Times New Roman"/>
+          <w:color w:val="FF0000"/>
           <w:lang w:val="fr-CA"/>
         </w:rPr>
         <w:lastRenderedPageBreak/>
@@ -3405,6 +3593,7 @@
       <w:r>
         <w:rPr>
           <w:rFonts w:ascii="Times New Roman" w:hAnsi="Times New Roman" w:cs="Times New Roman"/>
+          <w:color w:val="FF0000"/>
           <w:lang w:val="fr-CA"/>
         </w:rPr>
         <w:t>.</w:t>
@@ -3412,6 +3601,7 @@
       <w:r>
         <w:rPr>
           <w:rFonts w:ascii="Times New Roman" w:hAnsi="Times New Roman" w:cs="Times New Roman"/>
+          <w:color w:val="FF0000"/>
           <w:lang w:val="fr-CA"/>
         </w:rPr>
         <w:t xml:space="preserve"> </w:t>
@@ -3419,6 +3609,7 @@
       <w:r>
         <w:rPr>
           <w:rFonts w:ascii="Times New Roman" w:hAnsi="Times New Roman" w:cs="Times New Roman"/>
+          <w:color w:val="FF0000"/>
           <w:lang w:val="fr-CA"/>
         </w:rPr>
         <w:t xml:space="preserve"> </w:t>
@@ -3426,6 +3617,7 @@
       <w:r>
         <w:rPr>
           <w:rFonts w:ascii="Times New Roman" w:hAnsi="Times New Roman" w:cs="Times New Roman"/>
+          <w:color w:val="FF0000"/>
           <w:lang w:val="fr-CA"/>
         </w:rPr>
         <w:t>Manuel de l’usager</w:t>
@@ -3442,121 +3634,105 @@
     <w:p>
       <w:pPr>
         <w:rPr>
-          <w:lang w:val="fr-CA"/>
-        </w:rPr>
-      </w:pPr>
-      <w:r>
-        <w:rPr>
-          <w:lang w:val="fr-CA"/>
-        </w:rPr>
-        <w:t>L’e</w:t>
-      </w:r>
-      <w:r>
-        <w:rPr>
-          <w:lang w:val="fr-CA"/>
-        </w:rPr>
-        <w:t>nvironnemen</w:t>
-      </w:r>
-      <w:r>
-        <w:rPr>
-          <w:lang w:val="fr-CA"/>
-        </w:rPr>
-        <w:t>t utilisé lors des tests était</w:t>
-      </w:r>
-      <w:r>
-        <w:rPr>
-          <w:lang w:val="fr-CA"/>
-        </w:rPr>
-        <w:t xml:space="preserve"> Windows 7</w:t>
-      </w:r>
-      <w:r>
-        <w:rPr>
-          <w:lang w:val="fr-CA"/>
-        </w:rPr>
-        <w:t xml:space="preserve"> avec</w:t>
-      </w:r>
-      <w:r>
-        <w:rPr>
-          <w:lang w:val="fr-CA"/>
-        </w:rPr>
-        <w:t xml:space="preserve"> Java version 6 update 22.</w:t>
-      </w:r>
-    </w:p>
-    <w:p>
-      <w:pPr>
-        <w:rPr>
-          <w:lang w:val="fr-CA"/>
-        </w:rPr>
-      </w:pPr>
-    </w:p>
-    <w:p>
-      <w:pPr>
-        <w:rPr>
-          <w:lang w:val="fr-CA"/>
-        </w:rPr>
-      </w:pPr>
-      <w:r>
-        <w:rPr>
+          <w:color w:val="FF0000"/>
+          <w:lang w:val="fr-CA"/>
+        </w:rPr>
+      </w:pPr>
+      <w:r>
+        <w:rPr>
+          <w:color w:val="FF0000"/>
+          <w:lang w:val="fr-CA"/>
+        </w:rPr>
+        <w:t>L’environnement utilisé lors des tests était Windows 7 avec Java version 6 update 22.</w:t>
+      </w:r>
+    </w:p>
+    <w:p>
+      <w:pPr>
+        <w:rPr>
+          <w:lang w:val="fr-CA"/>
+        </w:rPr>
+      </w:pPr>
+    </w:p>
+    <w:p>
+      <w:pPr>
+        <w:rPr>
+          <w:color w:val="FF0000"/>
+          <w:lang w:val="fr-CA"/>
+        </w:rPr>
+      </w:pPr>
+      <w:r>
+        <w:rPr>
+          <w:color w:val="FF0000"/>
           <w:lang w:val="fr-CA"/>
         </w:rPr>
         <w:t xml:space="preserve">Lors des tests effectués, </w:t>
       </w:r>
       <w:r>
         <w:rPr>
+          <w:color w:val="FF0000"/>
           <w:lang w:val="fr-CA"/>
         </w:rPr>
         <w:t xml:space="preserve">les </w:t>
       </w:r>
       <w:r>
         <w:rPr>
+          <w:color w:val="FF0000"/>
           <w:lang w:val="fr-CA"/>
         </w:rPr>
         <w:t>configurations fournies par Eclipse</w:t>
       </w:r>
       <w:r>
         <w:rPr>
+          <w:color w:val="FF0000"/>
           <w:lang w:val="fr-CA"/>
         </w:rPr>
         <w:t xml:space="preserve"> ont été utilisées</w:t>
       </w:r>
       <w:r>
         <w:rPr>
+          <w:color w:val="FF0000"/>
           <w:lang w:val="fr-CA"/>
         </w:rPr>
         <w:t xml:space="preserve"> pour </w:t>
       </w:r>
       <w:r>
         <w:rPr>
+          <w:color w:val="FF0000"/>
           <w:lang w:val="fr-CA"/>
         </w:rPr>
         <w:t>gérer les arguments envoyés à</w:t>
       </w:r>
       <w:r>
         <w:rPr>
+          <w:color w:val="FF0000"/>
           <w:lang w:val="fr-CA"/>
         </w:rPr>
         <w:t xml:space="preserve"> </w:t>
       </w:r>
       <w:r>
         <w:rPr>
+          <w:color w:val="FF0000"/>
           <w:lang w:val="fr-CA"/>
         </w:rPr>
         <w:t>l’</w:t>
       </w:r>
       <w:r>
         <w:rPr>
+          <w:color w:val="FF0000"/>
           <w:lang w:val="fr-CA"/>
         </w:rPr>
         <w:t>application.</w:t>
       </w:r>
       <w:r>
         <w:rPr>
+          <w:color w:val="FF0000"/>
           <w:lang w:val="fr-CA"/>
         </w:rPr>
         <w:t xml:space="preserve"> Ces arguments étaient les suivants :</w:t>
       </w:r>
       <w:r>
         <w:rPr>
+          <w:color w:val="FF0000"/>
           <w:lang w:val="fr-CA"/>
         </w:rPr>
         <w:t xml:space="preserve"> </w:t>
@@ -3572,49 +3748,71 @@
     <w:p>
       <w:pPr>
         <w:rPr>
-          <w:lang w:val="fr-CA"/>
-        </w:rPr>
-      </w:pPr>
-      <w:r>
-        <w:rPr>
-          <w:lang w:val="fr-CA"/>
-        </w:rPr>
-        <w:t>Pour la situation du musée :</w:t>
-      </w:r>
-    </w:p>
-    <w:p>
-      <w:pPr>
-        <w:rPr>
-          <w:lang w:val="en-CA"/>
-        </w:rPr>
-      </w:pPr>
-      <w:r>
-        <w:rPr>
-          <w:lang w:val="en-CA"/>
+          <w:color w:val="FF0000"/>
+          <w:lang w:val="fr-CA"/>
+        </w:rPr>
+      </w:pPr>
+      <w:r>
+        <w:rPr>
+          <w:color w:val="FF0000"/>
+          <w:lang w:val="fr-CA"/>
+        </w:rPr>
+        <w:t xml:space="preserve">Pour </w:t>
+      </w:r>
+      <w:r>
+        <w:rPr>
+          <w:color w:val="FF0000"/>
+          <w:lang w:val="fr-CA"/>
+        </w:rPr>
+        <w:t>lena.ppm</w:t>
+      </w:r>
+      <w:r>
+        <w:rPr>
+          <w:color w:val="FF0000"/>
+          <w:lang w:val="fr-CA"/>
+        </w:rPr>
+        <w:t> :</w:t>
+      </w:r>
+    </w:p>
+    <w:p>
+      <w:pPr>
+        <w:rPr>
+          <w:color w:val="FF0000"/>
+          <w:lang w:val="fr-CA"/>
+        </w:rPr>
+      </w:pPr>
+      <w:r>
+        <w:rPr>
+          <w:color w:val="FF0000"/>
+          <w:lang w:val="fr-CA"/>
         </w:rPr>
         <w:t>"Session 3\\GTI310\\</w:t>
       </w:r>
       <w:r>
         <w:rPr>
-          <w:lang w:val="en-CA"/>
-        </w:rPr>
-        <w:t>UnrealNetworksSolver-TP3</w:t>
-      </w:r>
-      <w:r>
-        <w:rPr>
-          <w:lang w:val="en-CA"/>
+          <w:color w:val="FF0000"/>
+          <w:lang w:val="fr-CA"/>
+        </w:rPr>
+        <w:t>SqueezeLightMediaCodec-TP4</w:t>
+      </w:r>
+      <w:r>
+        <w:rPr>
+          <w:color w:val="FF0000"/>
+          <w:lang w:val="fr-CA"/>
         </w:rPr>
         <w:t>\\</w:t>
       </w:r>
       <w:r>
         <w:rPr>
-          <w:lang w:val="en-CA"/>
-        </w:rPr>
-        <w:t>Musee.txt</w:t>
-      </w:r>
-      <w:r>
-        <w:rPr>
-          <w:lang w:val="en-CA"/>
+          <w:color w:val="FF0000"/>
+          <w:lang w:val="fr-CA"/>
+        </w:rPr>
+        <w:t>lena.ppm</w:t>
+      </w:r>
+      <w:r>
+        <w:rPr>
+          <w:color w:val="FF0000"/>
+          <w:lang w:val="fr-CA"/>
         </w:rPr>
         <w:t xml:space="preserve">" </w:t>
       </w:r>
@@ -3622,154 +3820,297 @@
     <w:p>
       <w:pPr>
         <w:rPr>
-          <w:lang w:val="en-CA"/>
-        </w:rPr>
-      </w:pPr>
-      <w:r>
-        <w:rPr>
-          <w:lang w:val="en-CA"/>
+          <w:color w:val="FF0000"/>
+          <w:lang w:val="fr-CA"/>
+        </w:rPr>
+      </w:pPr>
+      <w:r>
+        <w:rPr>
+          <w:color w:val="FF0000"/>
+          <w:lang w:val="fr-CA"/>
+        </w:rPr>
+        <w:t>"% de compression" (Varie selon les tests)</w:t>
+      </w:r>
+    </w:p>
+    <w:p>
+      <w:pPr>
+        <w:rPr>
+          <w:color w:val="FF0000"/>
+          <w:lang w:val="fr-CA"/>
+        </w:rPr>
+      </w:pPr>
+      <w:r>
+        <w:rPr>
+          <w:color w:val="FF0000"/>
+          <w:lang w:val="fr-CA"/>
         </w:rPr>
         <w:t>"Session 3\\GTI310\\</w:t>
       </w:r>
       <w:r>
         <w:rPr>
-          <w:lang w:val="en-CA"/>
-        </w:rPr>
-        <w:t xml:space="preserve"> UnrealNetworksSolver-TP3</w:t>
-      </w:r>
-      <w:r>
-        <w:rPr>
-          <w:lang w:val="en-CA"/>
-        </w:rPr>
-        <w:t>\\</w:t>
-      </w:r>
-      <w:r>
-        <w:rPr>
-          <w:lang w:val="en-CA"/>
-        </w:rPr>
-        <w:t>Sol-Musee.txt</w:t>
-      </w:r>
-      <w:r>
-        <w:rPr>
-          <w:lang w:val="en-CA"/>
-        </w:rPr>
-        <w:t>"</w:t>
-      </w:r>
-    </w:p>
-    <w:p>
-      <w:pPr>
-        <w:rPr>
-          <w:lang w:val="en-CA"/>
-        </w:rPr>
-      </w:pPr>
-    </w:p>
-    <w:p>
-      <w:pPr>
-        <w:rPr>
-          <w:lang w:val="fr-CA"/>
-        </w:rPr>
-      </w:pPr>
-      <w:r>
-        <w:rPr>
-          <w:lang w:val="fr-CA"/>
-        </w:rPr>
-        <w:t>Pour la situation de Vendeur :</w:t>
-      </w:r>
-    </w:p>
-    <w:p>
-      <w:pPr>
-        <w:rPr>
-          <w:lang w:val="fr-CA"/>
-        </w:rPr>
-      </w:pPr>
-      <w:r>
-        <w:rPr>
-          <w:lang w:val="fr-CA"/>
-        </w:rPr>
-        <w:t xml:space="preserve">"Session 3\\GTI310\\UnrealNetworksSolver-TP3\\Vendeur.txt" </w:t>
-      </w:r>
-    </w:p>
-    <w:p>
-      <w:pPr>
-        <w:rPr>
-          <w:lang w:val="fr-CA"/>
-        </w:rPr>
-      </w:pPr>
-      <w:r>
-        <w:rPr>
-          <w:lang w:val="fr-CA"/>
-        </w:rPr>
-        <w:t>"Session 3\\GTI310\\ UnrealNetworksSolver-TP3\\Sol-Vendeur.txt"</w:t>
-      </w:r>
-    </w:p>
-    <w:p>
-      <w:pPr>
-        <w:rPr>
-          <w:lang w:val="fr-CA"/>
-        </w:rPr>
-      </w:pPr>
-    </w:p>
-    <w:p>
-      <w:pPr>
-        <w:rPr>
-          <w:lang w:val="fr-CA"/>
-        </w:rPr>
-      </w:pPr>
-      <w:r>
-        <w:rPr>
-          <w:lang w:val="fr-CA"/>
-        </w:rPr>
-        <w:t>Pour la situation de Grosse-Neige :</w:t>
-      </w:r>
-    </w:p>
-    <w:p>
-      <w:pPr>
-        <w:rPr>
-          <w:lang w:val="en-CA"/>
-        </w:rPr>
-      </w:pPr>
-      <w:r>
-        <w:rPr>
-          <w:lang w:val="en-CA"/>
-        </w:rPr>
-        <w:t xml:space="preserve">"Session 3\\GTI310\\UnrealNetworksSolver-TP3\\Grosse-Neige.txt" </w:t>
-      </w:r>
-    </w:p>
-    <w:p>
-      <w:pPr>
-        <w:rPr>
-          <w:lang w:val="en-CA"/>
-        </w:rPr>
-      </w:pPr>
-      <w:r>
-        <w:rPr>
-          <w:lang w:val="en-CA"/>
-        </w:rPr>
-        <w:t>"Session 3\\GTI310\\ UnrealNetworksSolver-TP3\\Sol-Grosse-Neige.txt"</w:t>
-      </w:r>
-    </w:p>
-    <w:p>
-      <w:pPr>
-        <w:rPr>
-          <w:lang w:val="en-CA"/>
-        </w:rPr>
-      </w:pPr>
-    </w:p>
-    <w:p>
-      <w:pPr>
-        <w:rPr>
-          <w:lang w:val="en-CA"/>
-        </w:rPr>
-      </w:pPr>
-    </w:p>
-    <w:p>
-      <w:pPr>
-        <w:rPr>
-          <w:lang w:val="fr-CA"/>
-        </w:rPr>
-      </w:pPr>
-      <w:r>
-        <w:rPr>
+          <w:color w:val="FF0000"/>
+          <w:lang w:val="fr-CA"/>
+        </w:rPr>
+        <w:t xml:space="preserve"> </w:t>
+      </w:r>
+      <w:r>
+        <w:rPr>
+          <w:color w:val="FF0000"/>
+          <w:lang w:val="fr-CA"/>
+        </w:rPr>
+        <w:t>SqueezeLightMediaCodec-TP4\\output.slz"</w:t>
+      </w:r>
+    </w:p>
+    <w:p>
+      <w:pPr>
+        <w:rPr>
+          <w:color w:val="FF0000"/>
+          <w:lang w:val="fr-CA"/>
+        </w:rPr>
+      </w:pPr>
+    </w:p>
+    <w:p>
+      <w:pPr>
+        <w:rPr>
+          <w:color w:val="FF0000"/>
+          <w:lang w:val="fr-CA"/>
+        </w:rPr>
+      </w:pPr>
+      <w:r>
+        <w:rPr>
+          <w:color w:val="FF0000"/>
+          <w:lang w:val="fr-CA"/>
+        </w:rPr>
+        <w:t xml:space="preserve">Pour </w:t>
+      </w:r>
+      <w:r>
+        <w:rPr>
+          <w:color w:val="FF0000"/>
+          <w:lang w:val="fr-CA"/>
+        </w:rPr>
+        <w:t>mandrill.ppm</w:t>
+      </w:r>
+      <w:r>
+        <w:rPr>
+          <w:color w:val="FF0000"/>
+          <w:lang w:val="fr-CA"/>
+        </w:rPr>
+        <w:t>:</w:t>
+      </w:r>
+    </w:p>
+    <w:p>
+      <w:pPr>
+        <w:rPr>
+          <w:color w:val="FF0000"/>
+          <w:lang w:val="fr-CA"/>
+        </w:rPr>
+      </w:pPr>
+      <w:r>
+        <w:rPr>
+          <w:color w:val="FF0000"/>
+          <w:lang w:val="fr-CA"/>
+        </w:rPr>
+        <w:t xml:space="preserve">"Session 3\\GTI310\\SqueezeLightMediaCodec-TP4\\mandrill.ppm" </w:t>
+      </w:r>
+    </w:p>
+    <w:p>
+      <w:pPr>
+        <w:rPr>
+          <w:color w:val="FF0000"/>
+          <w:lang w:val="fr-CA"/>
+        </w:rPr>
+      </w:pPr>
+      <w:r>
+        <w:rPr>
+          <w:color w:val="FF0000"/>
+          <w:lang w:val="fr-CA"/>
+        </w:rPr>
+        <w:t>"% de compression" (Varie selon les tests)</w:t>
+      </w:r>
+    </w:p>
+    <w:p>
+      <w:pPr>
+        <w:rPr>
+          <w:color w:val="FF0000"/>
+          <w:lang w:val="fr-CA"/>
+        </w:rPr>
+      </w:pPr>
+      <w:r>
+        <w:rPr>
+          <w:color w:val="FF0000"/>
+          <w:lang w:val="fr-CA"/>
+        </w:rPr>
+        <w:t>"Session 3\\GTI310\\ SqueezeLightMediaCodec-TP4\\output.slz"</w:t>
+      </w:r>
+    </w:p>
+    <w:p>
+      <w:pPr>
+        <w:rPr>
+          <w:color w:val="FF0000"/>
+          <w:lang w:val="fr-CA"/>
+        </w:rPr>
+      </w:pPr>
+    </w:p>
+    <w:p>
+      <w:pPr>
+        <w:rPr>
+          <w:color w:val="FF0000"/>
+          <w:lang w:val="fr-CA"/>
+        </w:rPr>
+      </w:pPr>
+      <w:r>
+        <w:rPr>
+          <w:color w:val="FF0000"/>
+          <w:lang w:val="fr-CA"/>
+        </w:rPr>
+        <w:t xml:space="preserve">Pour </w:t>
+      </w:r>
+      <w:r>
+        <w:rPr>
+          <w:color w:val="FF0000"/>
+          <w:lang w:val="fr-CA"/>
+        </w:rPr>
+        <w:t>monalisa.ppm</w:t>
+      </w:r>
+      <w:r>
+        <w:rPr>
+          <w:color w:val="FF0000"/>
+          <w:lang w:val="fr-CA"/>
+        </w:rPr>
+        <w:t> :</w:t>
+      </w:r>
+    </w:p>
+    <w:p>
+      <w:pPr>
+        <w:rPr>
+          <w:color w:val="FF0000"/>
+          <w:lang w:val="fr-CA"/>
+        </w:rPr>
+      </w:pPr>
+      <w:r>
+        <w:rPr>
+          <w:color w:val="FF0000"/>
+          <w:lang w:val="fr-CA"/>
+        </w:rPr>
+        <w:t xml:space="preserve">"Session 3\\GTI310\\SqueezeLightMediaCodec-TP4\\monalisa.ppm" </w:t>
+      </w:r>
+    </w:p>
+    <w:p>
+      <w:pPr>
+        <w:rPr>
+          <w:color w:val="FF0000"/>
+          <w:lang w:val="fr-CA"/>
+        </w:rPr>
+      </w:pPr>
+      <w:r>
+        <w:rPr>
+          <w:color w:val="FF0000"/>
+          <w:lang w:val="fr-CA"/>
+        </w:rPr>
+        <w:t>"% de compression" (Varie selon les tests)</w:t>
+      </w:r>
+    </w:p>
+    <w:p>
+      <w:pPr>
+        <w:rPr>
+          <w:color w:val="FF0000"/>
+          <w:lang w:val="fr-CA"/>
+        </w:rPr>
+      </w:pPr>
+      <w:r>
+        <w:rPr>
+          <w:color w:val="FF0000"/>
+          <w:lang w:val="fr-CA"/>
+        </w:rPr>
+        <w:t>"Session 3\\GTI310\\ SqueezeLightMediaCodec-TP4\\output.slz"</w:t>
+      </w:r>
+    </w:p>
+    <w:p>
+      <w:pPr>
+        <w:rPr>
+          <w:color w:val="FF0000"/>
+          <w:lang w:val="fr-CA"/>
+        </w:rPr>
+      </w:pPr>
+    </w:p>
+    <w:p>
+      <w:pPr>
+        <w:rPr>
+          <w:color w:val="FF0000"/>
+          <w:lang w:val="fr-CA"/>
+        </w:rPr>
+      </w:pPr>
+      <w:r>
+        <w:rPr>
+          <w:color w:val="FF0000"/>
+          <w:lang w:val="fr-CA"/>
+        </w:rPr>
+        <w:t>Pour peppers.ppm :</w:t>
+      </w:r>
+    </w:p>
+    <w:p>
+      <w:pPr>
+        <w:rPr>
+          <w:color w:val="FF0000"/>
+          <w:lang w:val="fr-CA"/>
+        </w:rPr>
+      </w:pPr>
+      <w:r>
+        <w:rPr>
+          <w:color w:val="FF0000"/>
+          <w:lang w:val="fr-CA"/>
+        </w:rPr>
+        <w:t xml:space="preserve">"Session 3\\GTI310\\SqueezeLightMediaCodec-TP4\\monalisa.ppm" </w:t>
+      </w:r>
+    </w:p>
+    <w:p>
+      <w:pPr>
+        <w:rPr>
+          <w:color w:val="FF0000"/>
+          <w:lang w:val="fr-CA"/>
+        </w:rPr>
+      </w:pPr>
+      <w:r>
+        <w:rPr>
+          <w:color w:val="FF0000"/>
+          <w:lang w:val="fr-CA"/>
+        </w:rPr>
+        <w:t>"% de compression" (Varie selon les tests)</w:t>
+      </w:r>
+    </w:p>
+    <w:p>
+      <w:pPr>
+        <w:rPr>
+          <w:color w:val="FF0000"/>
+          <w:lang w:val="fr-CA"/>
+        </w:rPr>
+      </w:pPr>
+      <w:r>
+        <w:rPr>
+          <w:color w:val="FF0000"/>
+          <w:lang w:val="fr-CA"/>
+        </w:rPr>
+        <w:t>"Session 3\\GTI310\\ SqueezeLightMediaCodec-TP4\\output.slz"</w:t>
+      </w:r>
+    </w:p>
+    <w:p>
+      <w:pPr>
+        <w:rPr>
+          <w:color w:val="FF0000"/>
+          <w:lang w:val="fr-CA"/>
+        </w:rPr>
+      </w:pPr>
+    </w:p>
+    <w:p>
+      <w:pPr>
+        <w:rPr>
+          <w:color w:val="FF0000"/>
+          <w:lang w:val="fr-CA"/>
+        </w:rPr>
+      </w:pPr>
+      <w:r>
+        <w:rPr>
+          <w:color w:val="FF0000"/>
           <w:lang w:val="fr-CA"/>
         </w:rPr>
         <w:t>La méthode qui doit être utilisée en dehors de l’interface de développement est la suivante :</w:t>
@@ -3778,38 +4119,73 @@
     <w:p>
       <w:pPr>
         <w:rPr>
-          <w:lang w:val="fr-CA"/>
-        </w:rPr>
-      </w:pPr>
-      <w:r>
-        <w:rPr>
+          <w:color w:val="FF0000"/>
+          <w:lang w:val="fr-CA"/>
+        </w:rPr>
+      </w:pPr>
+      <w:r>
+        <w:rPr>
+          <w:color w:val="FF0000"/>
           <w:lang w:val="fr-CA"/>
         </w:rPr>
         <w:t>java &lt;programme&gt; &lt;fich</w:t>
       </w:r>
       <w:r>
         <w:rPr>
+          <w:color w:val="FF0000"/>
           <w:lang w:val="fr-CA"/>
         </w:rPr>
         <w:t>i</w:t>
       </w:r>
       <w:r>
         <w:rPr>
-          <w:lang w:val="fr-CA"/>
-        </w:rPr>
-        <w:t xml:space="preserve">er d’entrée&gt; &lt;fichier de sortie&gt; </w:t>
-      </w:r>
-    </w:p>
-    <w:p>
-      <w:pPr>
-        <w:rPr>
-          <w:lang w:val="fr-CA"/>
-        </w:rPr>
-      </w:pPr>
-    </w:p>
-    <w:p>
-      <w:pPr>
-        <w:rPr>
+          <w:color w:val="FF0000"/>
+          <w:lang w:val="fr-CA"/>
+        </w:rPr>
+        <w:t>er d’entrée&gt; &lt;</w:t>
+      </w:r>
+      <w:r>
+        <w:rPr>
+          <w:color w:val="FF0000"/>
+          <w:lang w:val="fr-CA"/>
+        </w:rPr>
+        <w:t>pourcentage de compression si compression</w:t>
+      </w:r>
+      <w:r>
+        <w:rPr>
+          <w:color w:val="FF0000"/>
+          <w:lang w:val="fr-CA"/>
+        </w:rPr>
+        <w:t xml:space="preserve">&gt; </w:t>
+      </w:r>
+    </w:p>
+    <w:p>
+      <w:pPr>
+        <w:rPr>
+          <w:color w:val="FF0000"/>
+          <w:lang w:val="fr-CA"/>
+        </w:rPr>
+      </w:pPr>
+      <w:r>
+        <w:rPr>
+          <w:color w:val="FF0000"/>
+          <w:lang w:val="fr-CA"/>
+        </w:rPr>
+        <w:t>java &lt;programme&gt; &lt;fichier d’entrée&gt;&lt;fichier sortie si décompression&gt;</w:t>
+      </w:r>
+    </w:p>
+    <w:p>
+      <w:pPr>
+        <w:rPr>
+          <w:color w:val="FF0000"/>
+          <w:lang w:val="fr-CA"/>
+        </w:rPr>
+      </w:pPr>
+    </w:p>
+    <w:p>
+      <w:pPr>
+        <w:rPr>
+          <w:color w:val="FF0000"/>
           <w:lang w:val="fr-CA"/>
         </w:rPr>
         <w:sectPr>
@@ -3824,30 +4200,35 @@
       </w:pPr>
       <w:r>
         <w:rPr>
+          <w:color w:val="FF0000"/>
           <w:lang w:val="fr-CA"/>
         </w:rPr>
         <w:t xml:space="preserve">Cette méthode permettra à un utilisateur de </w:t>
       </w:r>
       <w:r>
         <w:rPr>
+          <w:color w:val="FF0000"/>
           <w:lang w:val="fr-CA"/>
         </w:rPr>
         <w:t>lancer</w:t>
       </w:r>
       <w:r>
         <w:rPr>
+          <w:color w:val="FF0000"/>
           <w:lang w:val="fr-CA"/>
         </w:rPr>
         <w:t xml:space="preserve"> </w:t>
       </w:r>
       <w:r>
         <w:rPr>
+          <w:color w:val="FF0000"/>
           <w:lang w:val="fr-CA"/>
         </w:rPr>
         <w:t>l’</w:t>
       </w:r>
       <w:r>
         <w:rPr>
+          <w:color w:val="FF0000"/>
           <w:lang w:val="fr-CA"/>
         </w:rPr>
         <w:t>application avec les arguments nécessaires.</w:t>
@@ -4252,6 +4633,95 @@
     </w:lvl>
   </w:abstractNum>
   <w:abstractNum w:abstractNumId="1">
+    <w:nsid w:val="0D146C3D"/>
+    <w:multiLevelType w:val="hybridMultilevel"/>
+    <w:tmpl w:val="C1C2EB5A"/>
+    <w:lvl w:ilvl="0" w:tplc="5DB084D0">
+      <w:start w:val="1"/>
+      <w:numFmt w:val="lowerLetter"/>
+      <w:lvlText w:val="%1."/>
+      <w:lvlJc w:val="left"/>
+      <w:pPr>
+        <w:ind w:left="1080" w:hanging="360"/>
+      </w:pPr>
+      <w:rPr>
+        <w:rFonts w:hint="default"/>
+      </w:rPr>
+    </w:lvl>
+    <w:lvl w:ilvl="1" w:tplc="0C0C0019" w:tentative="1">
+      <w:start w:val="1"/>
+      <w:numFmt w:val="lowerLetter"/>
+      <w:lvlText w:val="%2."/>
+      <w:lvlJc w:val="left"/>
+      <w:pPr>
+        <w:ind w:left="1800" w:hanging="360"/>
+      </w:pPr>
+    </w:lvl>
+    <w:lvl w:ilvl="2" w:tplc="0C0C001B" w:tentative="1">
+      <w:start w:val="1"/>
+      <w:numFmt w:val="lowerRoman"/>
+      <w:lvlText w:val="%3."/>
+      <w:lvlJc w:val="right"/>
+      <w:pPr>
+        <w:ind w:left="2520" w:hanging="180"/>
+      </w:pPr>
+    </w:lvl>
+    <w:lvl w:ilvl="3" w:tplc="0C0C000F" w:tentative="1">
+      <w:start w:val="1"/>
+      <w:numFmt w:val="decimal"/>
+      <w:lvlText w:val="%4."/>
+      <w:lvlJc w:val="left"/>
+      <w:pPr>
+        <w:ind w:left="3240" w:hanging="360"/>
+      </w:pPr>
+    </w:lvl>
+    <w:lvl w:ilvl="4" w:tplc="0C0C0019" w:tentative="1">
+      <w:start w:val="1"/>
+      <w:numFmt w:val="lowerLetter"/>
+      <w:lvlText w:val="%5."/>
+      <w:lvlJc w:val="left"/>
+      <w:pPr>
+        <w:ind w:left="3960" w:hanging="360"/>
+      </w:pPr>
+    </w:lvl>
+    <w:lvl w:ilvl="5" w:tplc="0C0C001B" w:tentative="1">
+      <w:start w:val="1"/>
+      <w:numFmt w:val="lowerRoman"/>
+      <w:lvlText w:val="%6."/>
+      <w:lvlJc w:val="right"/>
+      <w:pPr>
+        <w:ind w:left="4680" w:hanging="180"/>
+      </w:pPr>
+    </w:lvl>
+    <w:lvl w:ilvl="6" w:tplc="0C0C000F" w:tentative="1">
+      <w:start w:val="1"/>
+      <w:numFmt w:val="decimal"/>
+      <w:lvlText w:val="%7."/>
+      <w:lvlJc w:val="left"/>
+      <w:pPr>
+        <w:ind w:left="5400" w:hanging="360"/>
+      </w:pPr>
+    </w:lvl>
+    <w:lvl w:ilvl="7" w:tplc="0C0C0019" w:tentative="1">
+      <w:start w:val="1"/>
+      <w:numFmt w:val="lowerLetter"/>
+      <w:lvlText w:val="%8."/>
+      <w:lvlJc w:val="left"/>
+      <w:pPr>
+        <w:ind w:left="6120" w:hanging="360"/>
+      </w:pPr>
+    </w:lvl>
+    <w:lvl w:ilvl="8" w:tplc="0C0C001B" w:tentative="1">
+      <w:start w:val="1"/>
+      <w:numFmt w:val="lowerRoman"/>
+      <w:lvlText w:val="%9."/>
+      <w:lvlJc w:val="right"/>
+      <w:pPr>
+        <w:ind w:left="6840" w:hanging="180"/>
+      </w:pPr>
+    </w:lvl>
+  </w:abstractNum>
+  <w:abstractNum w:abstractNumId="2">
     <w:nsid w:val="174848DD"/>
     <w:multiLevelType w:val="hybridMultilevel"/>
     <w:tmpl w:val="A920DB74"/>
@@ -4340,7 +4810,7 @@
       </w:pPr>
     </w:lvl>
   </w:abstractNum>
-  <w:abstractNum w:abstractNumId="2">
+  <w:abstractNum w:abstractNumId="3">
     <w:nsid w:val="25027F2A"/>
     <w:multiLevelType w:val="hybridMultilevel"/>
     <w:tmpl w:val="68F4E78C"/>
@@ -4429,7 +4899,7 @@
       </w:pPr>
     </w:lvl>
   </w:abstractNum>
-  <w:abstractNum w:abstractNumId="3">
+  <w:abstractNum w:abstractNumId="4">
     <w:nsid w:val="3A35434A"/>
     <w:multiLevelType w:val="hybridMultilevel"/>
     <w:tmpl w:val="E3B4254A"/>
@@ -4519,7 +4989,7 @@
       </w:pPr>
     </w:lvl>
   </w:abstractNum>
-  <w:abstractNum w:abstractNumId="4">
+  <w:abstractNum w:abstractNumId="5">
     <w:nsid w:val="457A2785"/>
     <w:multiLevelType w:val="hybridMultilevel"/>
     <w:tmpl w:val="2B801670"/>
@@ -4608,7 +5078,7 @@
       </w:pPr>
     </w:lvl>
   </w:abstractNum>
-  <w:abstractNum w:abstractNumId="5">
+  <w:abstractNum w:abstractNumId="6">
     <w:nsid w:val="6BE63487"/>
     <w:multiLevelType w:val="hybridMultilevel"/>
     <w:tmpl w:val="7D5EE290"/>
@@ -4697,7 +5167,7 @@
       </w:pPr>
     </w:lvl>
   </w:abstractNum>
-  <w:abstractNum w:abstractNumId="6">
+  <w:abstractNum w:abstractNumId="7">
     <w:nsid w:val="73891160"/>
     <w:multiLevelType w:val="hybridMultilevel"/>
     <w:tmpl w:val="B11E8290"/>
@@ -4786,7 +5256,7 @@
       </w:pPr>
     </w:lvl>
   </w:abstractNum>
-  <w:abstractNum w:abstractNumId="7">
+  <w:abstractNum w:abstractNumId="8">
     <w:nsid w:val="7FFE014E"/>
     <w:multiLevelType w:val="hybridMultilevel"/>
     <w:tmpl w:val="0ADA9980"/>
@@ -4879,25 +5349,28 @@
     <w:abstractNumId w:val="0"/>
   </w:num>
   <w:num w:numId="2">
+    <w:abstractNumId w:val="6"/>
+  </w:num>
+  <w:num w:numId="3">
     <w:abstractNumId w:val="5"/>
   </w:num>
-  <w:num w:numId="3">
+  <w:num w:numId="4">
+    <w:abstractNumId w:val="3"/>
+  </w:num>
+  <w:num w:numId="5">
     <w:abstractNumId w:val="4"/>
   </w:num>
-  <w:num w:numId="4">
+  <w:num w:numId="6">
     <w:abstractNumId w:val="2"/>
   </w:num>
-  <w:num w:numId="5">
-    <w:abstractNumId w:val="3"/>
-  </w:num>
-  <w:num w:numId="6">
-    <w:abstractNumId w:val="1"/>
-  </w:num>
   <w:num w:numId="7">
-    <w:abstractNumId w:val="6"/>
+    <w:abstractNumId w:val="7"/>
   </w:num>
   <w:num w:numId="8">
-    <w:abstractNumId w:val="7"/>
+    <w:abstractNumId w:val="8"/>
+  </w:num>
+  <w:num w:numId="9">
+    <w:abstractNumId w:val="1"/>
   </w:num>
 </w:numbering>
 </file>
@@ -5076,7 +5549,6 @@
   <w:style w:type="character" w:default="1" w:styleId="Policepardfaut">
     <w:name w:val="Default Paragraph Font"/>
     <w:uiPriority w:val="1"/>
-    <w:semiHidden/>
     <w:unhideWhenUsed/>
   </w:style>
   <w:style w:type="table" w:default="1" w:styleId="TableauNormal">
@@ -5555,7 +6027,7 @@
 </file>
 
 <file path=customXml/itemProps1.xml><?xml version="1.0" encoding="utf-8"?>
-<ds:datastoreItem xmlns:ds="http://schemas.openxmlformats.org/officeDocument/2006/customXml" ds:itemID="{294790DD-1F78-4054-B7AB-4824F339AA90}">
+<ds:datastoreItem xmlns:ds="http://schemas.openxmlformats.org/officeDocument/2006/customXml" ds:itemID="{6839C9AA-1267-4F9F-BB10-287020C1C4FA}">
   <ds:schemaRefs>
     <ds:schemaRef ds:uri="http://schemas.openxmlformats.org/officeDocument/2006/bibliography"/>
   </ds:schemaRefs>

</xml_diff>